<commit_message>
correction earth + doc dev en cour
</commit_message>
<xml_diff>
--- a/docs/dev.docx
+++ b/docs/dev.docx
@@ -1,6 +1,6 @@
 
 <file path=word/document.xml><?xml version="1.0" encoding="utf-8"?>
-<w:document xmlns:wpc="http://schemas.microsoft.com/office/word/2010/wordprocessingCanvas" xmlns:mc="http://schemas.openxmlformats.org/markup-compatibility/2006" xmlns:o="urn:schemas-microsoft-com:office:office" xmlns:r="http://schemas.openxmlformats.org/officeDocument/2006/relationships" xmlns:m="http://schemas.openxmlformats.org/officeDocument/2006/math" xmlns:v="urn:schemas-microsoft-com:vml" xmlns:wp14="http://schemas.microsoft.com/office/word/2010/wordprocessingDrawing" xmlns:wp="http://schemas.openxmlformats.org/drawingml/2006/wordprocessingDrawing" xmlns:w10="urn:schemas-microsoft-com:office:word" xmlns:w="http://schemas.openxmlformats.org/wordprocessingml/2006/main" xmlns:w14="http://schemas.microsoft.com/office/word/2010/wordml" xmlns:wpg="http://schemas.microsoft.com/office/word/2010/wordprocessingGroup" xmlns:wpi="http://schemas.microsoft.com/office/word/2010/wordprocessingInk" xmlns:wne="http://schemas.microsoft.com/office/word/2006/wordml" xmlns:wps="http://schemas.microsoft.com/office/word/2010/wordprocessingShape" mc:Ignorable="w14 wp14">
+<w:document xmlns:ve="http://schemas.openxmlformats.org/markup-compatibility/2006" xmlns:o="urn:schemas-microsoft-com:office:office" xmlns:r="http://schemas.openxmlformats.org/officeDocument/2006/relationships" xmlns:m="http://schemas.openxmlformats.org/officeDocument/2006/math" xmlns:v="urn:schemas-microsoft-com:vml" xmlns:wp="http://schemas.openxmlformats.org/drawingml/2006/wordprocessingDrawing" xmlns:w10="urn:schemas-microsoft-com:office:word" xmlns:w="http://schemas.openxmlformats.org/wordprocessingml/2006/main" xmlns:wne="http://schemas.microsoft.com/office/word/2006/wordml">
   <w:body>
     <w:p>
       <w:pPr>
@@ -165,19 +165,11 @@
         </w:rPr>
         <w:t xml:space="preserve">, nous avons </w:t>
       </w:r>
-      <w:proofErr w:type="gramStart"/>
-      <w:r>
-        <w:rPr>
-          <w:lang w:val="fr-FR"/>
-        </w:rPr>
-        <w:t>ruser</w:t>
-      </w:r>
-      <w:proofErr w:type="gramEnd"/>
-      <w:r>
-        <w:rPr>
-          <w:lang w:val="fr-FR"/>
-        </w:rPr>
-        <w:t xml:space="preserve">, coder, et architecturer un </w:t>
+      <w:r>
+        <w:rPr>
+          <w:lang w:val="fr-FR"/>
+        </w:rPr>
+        <w:t xml:space="preserve">ruser, coder, et architecturer un </w:t>
       </w:r>
       <w:proofErr w:type="spellStart"/>
       <w:r>
@@ -422,6 +414,12 @@
         <w:rPr>
           <w:lang w:val="fr-FR"/>
         </w:rPr>
+        <w:tab/>
+      </w:r>
+      <w:r>
+        <w:rPr>
+          <w:lang w:val="fr-FR"/>
+        </w:rPr>
         <w:t xml:space="preserve">Ce projet de Java avancé </w:t>
       </w:r>
       <w:r>
@@ -584,6 +582,12 @@
         <w:rPr>
           <w:lang w:val="fr-FR"/>
         </w:rPr>
+        <w:tab/>
+      </w:r>
+      <w:r>
+        <w:rPr>
+          <w:lang w:val="fr-FR"/>
+        </w:rPr>
         <w:t>Dans un Univers lointain, ou lignes de code rime avec nuit blanche, deux jeunes étudiants</w:t>
       </w:r>
       <w:r>
@@ -629,6 +633,12 @@
           <w:lang w:val="fr-FR"/>
         </w:rPr>
       </w:pPr>
+      <w:r>
+        <w:rPr>
+          <w:lang w:val="fr-FR"/>
+        </w:rPr>
+        <w:tab/>
+      </w:r>
       <w:r>
         <w:rPr>
           <w:lang w:val="fr-FR"/>
@@ -769,6 +779,12 @@
           <w:lang w:val="fr-FR"/>
         </w:rPr>
       </w:pPr>
+      <w:r>
+        <w:rPr>
+          <w:lang w:val="fr-FR"/>
+        </w:rPr>
+        <w:tab/>
+      </w:r>
       <w:r>
         <w:rPr>
           <w:lang w:val="fr-FR"/>
@@ -815,7 +831,7 @@
           <w:lang w:val="fr-FR" w:eastAsia="fr-FR" w:bidi="ar-SA"/>
         </w:rPr>
         <w:drawing>
-          <wp:anchor distT="0" distB="0" distL="114300" distR="114300" simplePos="0" relativeHeight="251658240" behindDoc="1" locked="0" layoutInCell="1" allowOverlap="1" wp14:anchorId="0C5B6D3D" wp14:editId="2A7A743C">
+          <wp:anchor distT="0" distB="0" distL="114300" distR="114300" simplePos="0" relativeHeight="251658240" behindDoc="1" locked="0" layoutInCell="1" allowOverlap="1">
             <wp:simplePos x="0" y="0"/>
             <wp:positionH relativeFrom="column">
               <wp:posOffset>-305435</wp:posOffset>
@@ -848,7 +864,7 @@
                     </pic:cNvPicPr>
                   </pic:nvPicPr>
                   <pic:blipFill>
-                    <a:blip r:embed="rId9"/>
+                    <a:blip r:embed="rId8"/>
                     <a:srcRect/>
                     <a:stretch>
                       <a:fillRect/>
@@ -873,12 +889,6 @@
                 </pic:pic>
               </a:graphicData>
             </a:graphic>
-            <wp14:sizeRelH relativeFrom="margin">
-              <wp14:pctWidth>0</wp14:pctWidth>
-            </wp14:sizeRelH>
-            <wp14:sizeRelV relativeFrom="margin">
-              <wp14:pctHeight>0</wp14:pctHeight>
-            </wp14:sizeRelV>
           </wp:anchor>
         </w:drawing>
       </w:r>
@@ -889,7 +899,7 @@
           <w:lang w:val="fr-FR" w:eastAsia="fr-FR" w:bidi="ar-SA"/>
         </w:rPr>
         <w:drawing>
-          <wp:anchor distT="0" distB="0" distL="114300" distR="114300" simplePos="0" relativeHeight="251659264" behindDoc="1" locked="0" layoutInCell="1" allowOverlap="1" wp14:anchorId="36C9E8AE" wp14:editId="7AF02E9A">
+          <wp:anchor distT="0" distB="0" distL="114300" distR="114300" simplePos="0" relativeHeight="251659264" behindDoc="1" locked="0" layoutInCell="1" allowOverlap="1">
             <wp:simplePos x="0" y="0"/>
             <wp:positionH relativeFrom="column">
               <wp:posOffset>4737735</wp:posOffset>
@@ -934,7 +944,7 @@
                     </pic:cNvPicPr>
                   </pic:nvPicPr>
                   <pic:blipFill>
-                    <a:blip r:embed="rId10"/>
+                    <a:blip r:embed="rId9"/>
                     <a:srcRect/>
                     <a:stretch>
                       <a:fillRect/>
@@ -988,21 +998,7 @@
         <w:rPr>
           <w:lang w:val="fr-FR"/>
         </w:rPr>
-        <w:t xml:space="preserve"> un logiciel de conversation distante a été </w:t>
-      </w:r>
-      <w:proofErr w:type="gramStart"/>
-      <w:r>
-        <w:rPr>
-          <w:lang w:val="fr-FR"/>
-        </w:rPr>
-        <w:t>installée</w:t>
-      </w:r>
-      <w:proofErr w:type="gramEnd"/>
-      <w:r>
-        <w:rPr>
-          <w:lang w:val="fr-FR"/>
-        </w:rPr>
-        <w:t xml:space="preserve"> sur chacune de nos machines personnelles, pour nous permettre de rester en communication durant toute la conception du projet. Cela a permis de mieux se répartir le travail, et la ou un cerveau bloquait, deux </w:t>
+        <w:t xml:space="preserve"> un logiciel de conversation distante a été installée sur chacune de nos machines personnelles, pour nous permettre de rester en communication durant toute la conception du projet. Cela a permis de mieux se répartir le travail, et la ou un cerveau bloquait, deux </w:t>
       </w:r>
       <w:r>
         <w:rPr>
@@ -1044,7 +1040,7 @@
           <w:lang w:val="fr-FR" w:eastAsia="fr-FR" w:bidi="ar-SA"/>
         </w:rPr>
         <w:drawing>
-          <wp:anchor distT="0" distB="0" distL="114300" distR="114300" simplePos="0" relativeHeight="251660288" behindDoc="1" locked="0" layoutInCell="1" allowOverlap="1" wp14:anchorId="7DA43A7B" wp14:editId="20647B7E">
+          <wp:anchor distT="0" distB="0" distL="114300" distR="114300" simplePos="0" relativeHeight="251660288" behindDoc="1" locked="0" layoutInCell="1" allowOverlap="1">
             <wp:simplePos x="0" y="0"/>
             <wp:positionH relativeFrom="column">
               <wp:posOffset>-29210</wp:posOffset>
@@ -1077,7 +1073,7 @@
                     </pic:cNvPicPr>
                   </pic:nvPicPr>
                   <pic:blipFill>
-                    <a:blip r:embed="rId11"/>
+                    <a:blip r:embed="rId10"/>
                     <a:srcRect/>
                     <a:stretch>
                       <a:fillRect/>
@@ -1278,7 +1274,7 @@
           <w:lang w:val="fr-FR" w:eastAsia="fr-FR" w:bidi="ar-SA"/>
         </w:rPr>
         <w:drawing>
-          <wp:anchor distT="0" distB="0" distL="114300" distR="114300" simplePos="0" relativeHeight="251661312" behindDoc="1" locked="0" layoutInCell="1" allowOverlap="1" wp14:anchorId="4F2CA61D" wp14:editId="7EED7DF9">
+          <wp:anchor distT="0" distB="0" distL="114300" distR="114300" simplePos="0" relativeHeight="251661312" behindDoc="1" locked="0" layoutInCell="1" allowOverlap="1">
             <wp:simplePos x="0" y="0"/>
             <wp:positionH relativeFrom="column">
               <wp:posOffset>5104765</wp:posOffset>
@@ -1318,10 +1314,10 @@
                     <pic:cNvPicPr/>
                   </pic:nvPicPr>
                   <pic:blipFill>
-                    <a:blip r:embed="rId12">
+                    <a:blip r:embed="rId11">
                       <a:extLst>
                         <a:ext uri="{28A0092B-C50C-407E-A947-70E740481C1C}">
-                          <a14:useLocalDpi xmlns:a14="http://schemas.microsoft.com/office/drawing/2010/main" val="0"/>
+                          <a14:useLocalDpi xmlns:a14="http://schemas.microsoft.com/office/drawing/2010/main" xmlns:wps="http://schemas.microsoft.com/office/word/2010/wordprocessingShape" xmlns:wpi="http://schemas.microsoft.com/office/word/2010/wordprocessingInk" xmlns:wpg="http://schemas.microsoft.com/office/word/2010/wordprocessingGroup" xmlns:w14="http://schemas.microsoft.com/office/word/2010/wordml" xmlns:w="http://schemas.openxmlformats.org/wordprocessingml/2006/main" xmlns:w10="urn:schemas-microsoft-com:office:word" xmlns:wp14="http://schemas.microsoft.com/office/word/2010/wordprocessingDrawing" xmlns:v="urn:schemas-microsoft-com:vml" xmlns:o="urn:schemas-microsoft-com:office:office" xmlns:mc="http://schemas.openxmlformats.org/markup-compatibility/2006" xmlns:wpc="http://schemas.microsoft.com/office/word/2010/wordprocessingCanvas" xmlns="" val="0"/>
                         </a:ext>
                       </a:extLst>
                     </a:blip>
@@ -1341,12 +1337,6 @@
                 </pic:pic>
               </a:graphicData>
             </a:graphic>
-            <wp14:sizeRelH relativeFrom="page">
-              <wp14:pctWidth>0</wp14:pctWidth>
-            </wp14:sizeRelH>
-            <wp14:sizeRelV relativeFrom="page">
-              <wp14:pctHeight>0</wp14:pctHeight>
-            </wp14:sizeRelV>
           </wp:anchor>
         </w:drawing>
       </w:r>
@@ -1434,13 +1424,8 @@
         <w:pStyle w:val="Titre3"/>
       </w:pPr>
       <w:r>
-        <w:t>IV°</w:t>
-      </w:r>
-      <w:proofErr w:type="gramStart"/>
-      <w:r>
-        <w:t>)Architecture</w:t>
-      </w:r>
-      <w:proofErr w:type="gramEnd"/>
+        <w:t>IV°)Architecture</w:t>
+      </w:r>
     </w:p>
     <w:p>
       <w:pPr>
@@ -1455,7 +1440,7 @@
           <w:lang w:val="fr-FR" w:eastAsia="fr-FR" w:bidi="ar-SA"/>
         </w:rPr>
         <w:drawing>
-          <wp:anchor distT="0" distB="0" distL="114300" distR="114300" simplePos="0" relativeHeight="251664384" behindDoc="1" locked="0" layoutInCell="1" allowOverlap="1" wp14:anchorId="1AF32DD6" wp14:editId="7E322BC7">
+          <wp:anchor distT="0" distB="0" distL="114300" distR="114300" simplePos="0" relativeHeight="251664384" behindDoc="1" locked="0" layoutInCell="1" allowOverlap="1">
             <wp:simplePos x="0" y="0"/>
             <wp:positionH relativeFrom="column">
               <wp:posOffset>-672465</wp:posOffset>
@@ -1486,10 +1471,10 @@
                     <pic:cNvPicPr/>
                   </pic:nvPicPr>
                   <pic:blipFill>
-                    <a:blip r:embed="rId13">
+                    <a:blip r:embed="rId12">
                       <a:extLst>
                         <a:ext uri="{28A0092B-C50C-407E-A947-70E740481C1C}">
-                          <a14:useLocalDpi xmlns:a14="http://schemas.microsoft.com/office/drawing/2010/main" val="0"/>
+                          <a14:useLocalDpi xmlns:a14="http://schemas.microsoft.com/office/drawing/2010/main" xmlns:wps="http://schemas.microsoft.com/office/word/2010/wordprocessingShape" xmlns:wpi="http://schemas.microsoft.com/office/word/2010/wordprocessingInk" xmlns:wpg="http://schemas.microsoft.com/office/word/2010/wordprocessingGroup" xmlns:w14="http://schemas.microsoft.com/office/word/2010/wordml" xmlns:w="http://schemas.openxmlformats.org/wordprocessingml/2006/main" xmlns:w10="urn:schemas-microsoft-com:office:word" xmlns:wp14="http://schemas.microsoft.com/office/word/2010/wordprocessingDrawing" xmlns:v="urn:schemas-microsoft-com:vml" xmlns:o="urn:schemas-microsoft-com:office:office" xmlns:mc="http://schemas.openxmlformats.org/markup-compatibility/2006" xmlns:wpc="http://schemas.microsoft.com/office/word/2010/wordprocessingCanvas" xmlns="" val="0"/>
                         </a:ext>
                       </a:extLst>
                     </a:blip>
@@ -1509,12 +1494,6 @@
                 </pic:pic>
               </a:graphicData>
             </a:graphic>
-            <wp14:sizeRelH relativeFrom="page">
-              <wp14:pctWidth>0</wp14:pctWidth>
-            </wp14:sizeRelH>
-            <wp14:sizeRelV relativeFrom="page">
-              <wp14:pctHeight>0</wp14:pctHeight>
-            </wp14:sizeRelV>
           </wp:anchor>
         </w:drawing>
       </w:r>
@@ -1547,11 +1526,12 @@
       </w:pPr>
       <w:r>
         <w:rPr>
-          <w:lang w:val="fr-FR"/>
+          <w:noProof/>
+          <w:lang w:val="fr-FR" w:eastAsia="fr-FR" w:bidi="ar-SA"/>
         </w:rPr>
         <w:lastRenderedPageBreak/>
         <w:drawing>
-          <wp:anchor distT="0" distB="0" distL="114300" distR="114300" simplePos="0" relativeHeight="251662336" behindDoc="1" locked="0" layoutInCell="1" allowOverlap="1" wp14:anchorId="281CB8D6" wp14:editId="70EBBBDC">
+          <wp:anchor distT="0" distB="0" distL="114300" distR="114300" simplePos="0" relativeHeight="251662336" behindDoc="1" locked="0" layoutInCell="1" allowOverlap="1">
             <wp:simplePos x="0" y="0"/>
             <wp:positionH relativeFrom="column">
               <wp:posOffset>-539750</wp:posOffset>
@@ -1582,10 +1562,10 @@
                     <pic:cNvPicPr/>
                   </pic:nvPicPr>
                   <pic:blipFill>
-                    <a:blip r:embed="rId14">
+                    <a:blip r:embed="rId13">
                       <a:extLst>
                         <a:ext uri="{28A0092B-C50C-407E-A947-70E740481C1C}">
-                          <a14:useLocalDpi xmlns:a14="http://schemas.microsoft.com/office/drawing/2010/main" val="0"/>
+                          <a14:useLocalDpi xmlns:a14="http://schemas.microsoft.com/office/drawing/2010/main" xmlns:wps="http://schemas.microsoft.com/office/word/2010/wordprocessingShape" xmlns:wpi="http://schemas.microsoft.com/office/word/2010/wordprocessingInk" xmlns:wpg="http://schemas.microsoft.com/office/word/2010/wordprocessingGroup" xmlns:w14="http://schemas.microsoft.com/office/word/2010/wordml" xmlns:w="http://schemas.openxmlformats.org/wordprocessingml/2006/main" xmlns:w10="urn:schemas-microsoft-com:office:word" xmlns:wp14="http://schemas.microsoft.com/office/word/2010/wordprocessingDrawing" xmlns:v="urn:schemas-microsoft-com:vml" xmlns:o="urn:schemas-microsoft-com:office:office" xmlns:mc="http://schemas.openxmlformats.org/markup-compatibility/2006" xmlns:wpc="http://schemas.microsoft.com/office/word/2010/wordprocessingCanvas" xmlns="" val="0"/>
                         </a:ext>
                       </a:extLst>
                     </a:blip>
@@ -1605,12 +1585,6 @@
                 </pic:pic>
               </a:graphicData>
             </a:graphic>
-            <wp14:sizeRelH relativeFrom="page">
-              <wp14:pctWidth>0</wp14:pctWidth>
-            </wp14:sizeRelH>
-            <wp14:sizeRelV relativeFrom="page">
-              <wp14:pctHeight>0</wp14:pctHeight>
-            </wp14:sizeRelV>
           </wp:anchor>
         </w:drawing>
       </w:r>
@@ -1718,7 +1692,7 @@
           <w:lang w:val="fr-FR" w:eastAsia="fr-FR" w:bidi="ar-SA"/>
         </w:rPr>
         <w:drawing>
-          <wp:anchor distT="0" distB="0" distL="114300" distR="114300" simplePos="0" relativeHeight="251663360" behindDoc="1" locked="0" layoutInCell="1" allowOverlap="1" wp14:anchorId="2BB682FB" wp14:editId="13CBAF01">
+          <wp:anchor distT="0" distB="0" distL="114300" distR="114300" simplePos="0" relativeHeight="251663360" behindDoc="1" locked="0" layoutInCell="1" allowOverlap="1">
             <wp:simplePos x="0" y="0"/>
             <wp:positionH relativeFrom="column">
               <wp:posOffset>-457835</wp:posOffset>
@@ -1749,10 +1723,10 @@
                     <pic:cNvPicPr/>
                   </pic:nvPicPr>
                   <pic:blipFill>
-                    <a:blip r:embed="rId15">
+                    <a:blip r:embed="rId14">
                       <a:extLst>
                         <a:ext uri="{28A0092B-C50C-407E-A947-70E740481C1C}">
-                          <a14:useLocalDpi xmlns:a14="http://schemas.microsoft.com/office/drawing/2010/main" val="0"/>
+                          <a14:useLocalDpi xmlns:a14="http://schemas.microsoft.com/office/drawing/2010/main" xmlns:wps="http://schemas.microsoft.com/office/word/2010/wordprocessingShape" xmlns:wpi="http://schemas.microsoft.com/office/word/2010/wordprocessingInk" xmlns:wpg="http://schemas.microsoft.com/office/word/2010/wordprocessingGroup" xmlns:w14="http://schemas.microsoft.com/office/word/2010/wordml" xmlns:w="http://schemas.openxmlformats.org/wordprocessingml/2006/main" xmlns:w10="urn:schemas-microsoft-com:office:word" xmlns:wp14="http://schemas.microsoft.com/office/word/2010/wordprocessingDrawing" xmlns:v="urn:schemas-microsoft-com:vml" xmlns:o="urn:schemas-microsoft-com:office:office" xmlns:mc="http://schemas.openxmlformats.org/markup-compatibility/2006" xmlns:wpc="http://schemas.microsoft.com/office/word/2010/wordprocessingCanvas" xmlns="" val="0"/>
                         </a:ext>
                       </a:extLst>
                     </a:blip>
@@ -1772,12 +1746,6 @@
                 </pic:pic>
               </a:graphicData>
             </a:graphic>
-            <wp14:sizeRelH relativeFrom="page">
-              <wp14:pctWidth>0</wp14:pctWidth>
-            </wp14:sizeRelH>
-            <wp14:sizeRelV relativeFrom="page">
-              <wp14:pctHeight>0</wp14:pctHeight>
-            </wp14:sizeRelV>
           </wp:anchor>
         </w:drawing>
       </w:r>
@@ -2014,7 +1982,6 @@
         <w:t xml:space="preserve"> de lance pas la méthode </w:t>
       </w:r>
       <w:proofErr w:type="spellStart"/>
-      <w:proofErr w:type="gramStart"/>
       <w:r>
         <w:rPr>
           <w:b/>
@@ -2040,14 +2007,7 @@
         <w:rPr>
           <w:lang w:val="fr-FR"/>
         </w:rPr>
-        <w:t>(</w:t>
-      </w:r>
-      <w:proofErr w:type="gramEnd"/>
-      <w:r>
-        <w:rPr>
-          <w:lang w:val="fr-FR"/>
-        </w:rPr>
-        <w:t>)</w:t>
+        <w:t>()</w:t>
       </w:r>
       <w:r>
         <w:rPr>
@@ -2081,7 +2041,6 @@
         <w:t xml:space="preserve">Ces points d’entrée se chargent donc d’appeler à intervalle régulier les méthodes </w:t>
       </w:r>
       <w:proofErr w:type="spellStart"/>
-      <w:proofErr w:type="gramStart"/>
       <w:r>
         <w:rPr>
           <w:b/>
@@ -2094,14 +2053,7 @@
         <w:rPr>
           <w:lang w:val="fr-FR"/>
         </w:rPr>
-        <w:t>(</w:t>
-      </w:r>
-      <w:proofErr w:type="gramEnd"/>
-      <w:r>
-        <w:rPr>
-          <w:lang w:val="fr-FR"/>
-        </w:rPr>
-        <w:t xml:space="preserve">) et </w:t>
+        <w:t xml:space="preserve">() et </w:t>
       </w:r>
       <w:proofErr w:type="spellStart"/>
       <w:r>
@@ -2385,7 +2337,6 @@
         <w:t xml:space="preserve"> </w:t>
       </w:r>
       <w:proofErr w:type="spellStart"/>
-      <w:proofErr w:type="gramStart"/>
       <w:r>
         <w:rPr>
           <w:b/>
@@ -2398,14 +2349,7 @@
         <w:rPr>
           <w:lang w:val="fr-FR"/>
         </w:rPr>
-        <w:t>(</w:t>
-      </w:r>
-      <w:proofErr w:type="gramEnd"/>
-      <w:r>
-        <w:rPr>
-          <w:lang w:val="fr-FR"/>
-        </w:rPr>
-        <w:t xml:space="preserve">), </w:t>
+        <w:t xml:space="preserve">(), </w:t>
       </w:r>
       <w:proofErr w:type="spellStart"/>
       <w:r>
@@ -2488,10 +2432,11 @@
       </w:pPr>
       <w:r>
         <w:rPr>
-          <w:lang w:val="fr-FR"/>
+          <w:noProof/>
+          <w:lang w:val="fr-FR" w:eastAsia="fr-FR" w:bidi="ar-SA"/>
         </w:rPr>
         <w:drawing>
-          <wp:anchor distT="0" distB="0" distL="114300" distR="114300" simplePos="0" relativeHeight="251666432" behindDoc="1" locked="0" layoutInCell="1" allowOverlap="1" wp14:anchorId="6925710D" wp14:editId="5C6EEAF2">
+          <wp:anchor distT="0" distB="0" distL="114300" distR="114300" simplePos="0" relativeHeight="251666432" behindDoc="1" locked="0" layoutInCell="1" allowOverlap="1">
             <wp:simplePos x="0" y="0"/>
             <wp:positionH relativeFrom="column">
               <wp:posOffset>1760220</wp:posOffset>
@@ -2522,10 +2467,10 @@
                     <pic:cNvPicPr/>
                   </pic:nvPicPr>
                   <pic:blipFill>
-                    <a:blip r:embed="rId16">
+                    <a:blip r:embed="rId15">
                       <a:extLst>
                         <a:ext uri="{28A0092B-C50C-407E-A947-70E740481C1C}">
-                          <a14:useLocalDpi xmlns:a14="http://schemas.microsoft.com/office/drawing/2010/main" val="0"/>
+                          <a14:useLocalDpi xmlns:a14="http://schemas.microsoft.com/office/drawing/2010/main" xmlns:wps="http://schemas.microsoft.com/office/word/2010/wordprocessingShape" xmlns:wpi="http://schemas.microsoft.com/office/word/2010/wordprocessingInk" xmlns:wpg="http://schemas.microsoft.com/office/word/2010/wordprocessingGroup" xmlns:w14="http://schemas.microsoft.com/office/word/2010/wordml" xmlns:w="http://schemas.openxmlformats.org/wordprocessingml/2006/main" xmlns:w10="urn:schemas-microsoft-com:office:word" xmlns:wp14="http://schemas.microsoft.com/office/word/2010/wordprocessingDrawing" xmlns:v="urn:schemas-microsoft-com:vml" xmlns:o="urn:schemas-microsoft-com:office:office" xmlns:mc="http://schemas.openxmlformats.org/markup-compatibility/2006" xmlns:wpc="http://schemas.microsoft.com/office/word/2010/wordprocessingCanvas" xmlns="" val="0"/>
                         </a:ext>
                       </a:extLst>
                     </a:blip>
@@ -2545,12 +2490,6 @@
                 </pic:pic>
               </a:graphicData>
             </a:graphic>
-            <wp14:sizeRelH relativeFrom="page">
-              <wp14:pctWidth>0</wp14:pctWidth>
-            </wp14:sizeRelH>
-            <wp14:sizeRelV relativeFrom="page">
-              <wp14:pctHeight>0</wp14:pctHeight>
-            </wp14:sizeRelV>
           </wp:anchor>
         </w:drawing>
       </w:r>
@@ -2654,11 +2593,12 @@
       </w:pPr>
       <w:r>
         <w:rPr>
-          <w:lang w:val="fr-FR"/>
+          <w:noProof/>
+          <w:lang w:val="fr-FR" w:eastAsia="fr-FR" w:bidi="ar-SA"/>
         </w:rPr>
         <w:lastRenderedPageBreak/>
         <w:drawing>
-          <wp:anchor distT="0" distB="0" distL="114300" distR="114300" simplePos="0" relativeHeight="251667456" behindDoc="1" locked="0" layoutInCell="1" allowOverlap="1" wp14:anchorId="26CB4A80" wp14:editId="5FF5D415">
+          <wp:anchor distT="0" distB="0" distL="114300" distR="114300" simplePos="0" relativeHeight="251667456" behindDoc="1" locked="0" layoutInCell="1" allowOverlap="1">
             <wp:simplePos x="0" y="0"/>
             <wp:positionH relativeFrom="column">
               <wp:posOffset>853440</wp:posOffset>
@@ -2689,10 +2629,10 @@
                     <pic:cNvPicPr/>
                   </pic:nvPicPr>
                   <pic:blipFill>
-                    <a:blip r:embed="rId17">
+                    <a:blip r:embed="rId16">
                       <a:extLst>
                         <a:ext uri="{28A0092B-C50C-407E-A947-70E740481C1C}">
-                          <a14:useLocalDpi xmlns:a14="http://schemas.microsoft.com/office/drawing/2010/main" val="0"/>
+                          <a14:useLocalDpi xmlns:a14="http://schemas.microsoft.com/office/drawing/2010/main" xmlns:wps="http://schemas.microsoft.com/office/word/2010/wordprocessingShape" xmlns:wpi="http://schemas.microsoft.com/office/word/2010/wordprocessingInk" xmlns:wpg="http://schemas.microsoft.com/office/word/2010/wordprocessingGroup" xmlns:w14="http://schemas.microsoft.com/office/word/2010/wordml" xmlns:w="http://schemas.openxmlformats.org/wordprocessingml/2006/main" xmlns:w10="urn:schemas-microsoft-com:office:word" xmlns:wp14="http://schemas.microsoft.com/office/word/2010/wordprocessingDrawing" xmlns:v="urn:schemas-microsoft-com:vml" xmlns:o="urn:schemas-microsoft-com:office:office" xmlns:mc="http://schemas.openxmlformats.org/markup-compatibility/2006" xmlns:wpc="http://schemas.microsoft.com/office/word/2010/wordprocessingCanvas" xmlns="" val="0"/>
                         </a:ext>
                       </a:extLst>
                     </a:blip>
@@ -2712,12 +2652,6 @@
                 </pic:pic>
               </a:graphicData>
             </a:graphic>
-            <wp14:sizeRelH relativeFrom="page">
-              <wp14:pctWidth>0</wp14:pctWidth>
-            </wp14:sizeRelH>
-            <wp14:sizeRelV relativeFrom="page">
-              <wp14:pctHeight>0</wp14:pctHeight>
-            </wp14:sizeRelV>
           </wp:anchor>
         </w:drawing>
       </w:r>
@@ -2837,16 +2771,8 @@
         <w:rPr>
           <w:lang w:val="fr-FR"/>
         </w:rPr>
-        <w:t xml:space="preserve">looping, </w:t>
-      </w:r>
-      <w:proofErr w:type="gramStart"/>
-      <w:r>
-        <w:rPr>
-          <w:lang w:val="fr-FR"/>
-        </w:rPr>
-        <w:t>tirer</w:t>
-      </w:r>
-      <w:proofErr w:type="gramEnd"/>
+        <w:t>looping, tirer</w:t>
+      </w:r>
       <w:r>
         <w:rPr>
           <w:lang w:val="fr-FR"/>
@@ -2969,7 +2895,7 @@
         </w:rPr>
         <w:lastRenderedPageBreak/>
         <w:drawing>
-          <wp:anchor distT="0" distB="0" distL="114300" distR="114300" simplePos="0" relativeHeight="251665408" behindDoc="1" locked="0" layoutInCell="1" allowOverlap="1" wp14:anchorId="082CA521" wp14:editId="33C797BD">
+          <wp:anchor distT="0" distB="0" distL="114300" distR="114300" simplePos="0" relativeHeight="251665408" behindDoc="1" locked="0" layoutInCell="1" allowOverlap="1">
             <wp:simplePos x="0" y="0"/>
             <wp:positionH relativeFrom="column">
               <wp:posOffset>-656590</wp:posOffset>
@@ -3000,10 +2926,10 @@
                     <pic:cNvPicPr/>
                   </pic:nvPicPr>
                   <pic:blipFill>
-                    <a:blip r:embed="rId18">
+                    <a:blip r:embed="rId17">
                       <a:extLst>
                         <a:ext uri="{28A0092B-C50C-407E-A947-70E740481C1C}">
-                          <a14:useLocalDpi xmlns:a14="http://schemas.microsoft.com/office/drawing/2010/main" val="0"/>
+                          <a14:useLocalDpi xmlns:a14="http://schemas.microsoft.com/office/drawing/2010/main" xmlns:wps="http://schemas.microsoft.com/office/word/2010/wordprocessingShape" xmlns:wpi="http://schemas.microsoft.com/office/word/2010/wordprocessingInk" xmlns:wpg="http://schemas.microsoft.com/office/word/2010/wordprocessingGroup" xmlns:w14="http://schemas.microsoft.com/office/word/2010/wordml" xmlns:w="http://schemas.openxmlformats.org/wordprocessingml/2006/main" xmlns:w10="urn:schemas-microsoft-com:office:word" xmlns:wp14="http://schemas.microsoft.com/office/word/2010/wordprocessingDrawing" xmlns:v="urn:schemas-microsoft-com:vml" xmlns:o="urn:schemas-microsoft-com:office:office" xmlns:mc="http://schemas.openxmlformats.org/markup-compatibility/2006" xmlns:wpc="http://schemas.microsoft.com/office/word/2010/wordprocessingCanvas" xmlns="" val="0"/>
                         </a:ext>
                       </a:extLst>
                     </a:blip>
@@ -3023,12 +2949,6 @@
                 </pic:pic>
               </a:graphicData>
             </a:graphic>
-            <wp14:sizeRelH relativeFrom="page">
-              <wp14:pctWidth>0</wp14:pctWidth>
-            </wp14:sizeRelH>
-            <wp14:sizeRelV relativeFrom="page">
-              <wp14:pctHeight>0</wp14:pctHeight>
-            </wp14:sizeRelV>
           </wp:anchor>
         </w:drawing>
       </w:r>
@@ -3085,21 +3005,7 @@
         <w:rPr>
           <w:lang w:val="fr-FR"/>
         </w:rPr>
-        <w:t xml:space="preserve"> est la classe qui gère </w:t>
-      </w:r>
-      <w:proofErr w:type="gramStart"/>
-      <w:r>
-        <w:rPr>
-          <w:lang w:val="fr-FR"/>
-        </w:rPr>
-        <w:t>le</w:t>
-      </w:r>
-      <w:proofErr w:type="gramEnd"/>
-      <w:r>
-        <w:rPr>
-          <w:lang w:val="fr-FR"/>
-        </w:rPr>
-        <w:t xml:space="preserve"> world de JBox</w:t>
+        <w:t xml:space="preserve"> est la classe qui gère le world de JBox</w:t>
       </w:r>
       <w:r>
         <w:rPr>
@@ -3381,7 +3287,6 @@
         <w:t xml:space="preserve"> de façon indépendante (</w:t>
       </w:r>
       <w:proofErr w:type="spellStart"/>
-      <w:proofErr w:type="gramStart"/>
       <w:r>
         <w:rPr>
           <w:b/>
@@ -3394,14 +3299,7 @@
         <w:rPr>
           <w:lang w:val="fr-FR"/>
         </w:rPr>
-        <w:t>(</w:t>
-      </w:r>
-      <w:proofErr w:type="gramEnd"/>
-      <w:r>
-        <w:rPr>
-          <w:lang w:val="fr-FR"/>
-        </w:rPr>
-        <w:t>)</w:t>
+        <w:t>()</w:t>
       </w:r>
       <w:r>
         <w:rPr>
@@ -3999,13 +3897,7 @@
         <w:rPr>
           <w:lang w:val="fr-FR"/>
         </w:rPr>
-        <w:t>(appelé</w:t>
-      </w:r>
-      <w:r>
-        <w:rPr>
-          <w:lang w:val="fr-FR"/>
-        </w:rPr>
-        <w:t xml:space="preserve"> par l’</w:t>
+        <w:t>(appelé par l’</w:t>
       </w:r>
       <w:r>
         <w:rPr>
@@ -4018,13 +3910,7 @@
         <w:rPr>
           <w:lang w:val="fr-FR"/>
         </w:rPr>
-        <w:t>)</w:t>
-      </w:r>
-      <w:r>
-        <w:rPr>
-          <w:lang w:val="fr-FR"/>
-        </w:rPr>
-        <w:t>.</w:t>
+        <w:t>).</w:t>
       </w:r>
     </w:p>
     <w:p>
@@ -4156,21 +4042,7 @@
         <w:rPr>
           <w:lang w:val="fr-FR"/>
         </w:rPr>
-        <w:t xml:space="preserve"> </w:t>
-      </w:r>
-      <w:proofErr w:type="gramStart"/>
-      <w:r>
-        <w:rPr>
-          <w:lang w:val="fr-FR"/>
-        </w:rPr>
-        <w:t>du</w:t>
-      </w:r>
-      <w:proofErr w:type="gramEnd"/>
-      <w:r>
-        <w:rPr>
-          <w:lang w:val="fr-FR"/>
-        </w:rPr>
-        <w:t xml:space="preserve"> looping, de l’invincibilité et des </w:t>
+        <w:t xml:space="preserve"> du looping, de l’invincibilité et des </w:t>
       </w:r>
       <w:r>
         <w:rPr>
@@ -4434,11 +4306,12 @@
       </w:pPr>
       <w:r>
         <w:rPr>
-          <w:lang w:val="fr-FR"/>
+          <w:noProof/>
+          <w:lang w:val="fr-FR" w:eastAsia="fr-FR" w:bidi="ar-SA"/>
         </w:rPr>
         <w:lastRenderedPageBreak/>
         <w:drawing>
-          <wp:anchor distT="0" distB="0" distL="114300" distR="114300" simplePos="0" relativeHeight="251668480" behindDoc="1" locked="0" layoutInCell="1" allowOverlap="1" wp14:anchorId="67BB06D7" wp14:editId="0D024245">
+          <wp:anchor distT="0" distB="0" distL="114300" distR="114300" simplePos="0" relativeHeight="251668480" behindDoc="1" locked="0" layoutInCell="1" allowOverlap="1">
             <wp:simplePos x="0" y="0"/>
             <wp:positionH relativeFrom="column">
               <wp:posOffset>933450</wp:posOffset>
@@ -4469,10 +4342,10 @@
                     <pic:cNvPicPr/>
                   </pic:nvPicPr>
                   <pic:blipFill>
-                    <a:blip r:embed="rId19">
+                    <a:blip r:embed="rId18">
                       <a:extLst>
                         <a:ext uri="{28A0092B-C50C-407E-A947-70E740481C1C}">
-                          <a14:useLocalDpi xmlns:a14="http://schemas.microsoft.com/office/drawing/2010/main" val="0"/>
+                          <a14:useLocalDpi xmlns:a14="http://schemas.microsoft.com/office/drawing/2010/main" xmlns:wps="http://schemas.microsoft.com/office/word/2010/wordprocessingShape" xmlns:wpi="http://schemas.microsoft.com/office/word/2010/wordprocessingInk" xmlns:wpg="http://schemas.microsoft.com/office/word/2010/wordprocessingGroup" xmlns:w14="http://schemas.microsoft.com/office/word/2010/wordml" xmlns:w="http://schemas.openxmlformats.org/wordprocessingml/2006/main" xmlns:w10="urn:schemas-microsoft-com:office:word" xmlns:wp14="http://schemas.microsoft.com/office/word/2010/wordprocessingDrawing" xmlns:v="urn:schemas-microsoft-com:vml" xmlns:o="urn:schemas-microsoft-com:office:office" xmlns:mc="http://schemas.openxmlformats.org/markup-compatibility/2006" xmlns:wpc="http://schemas.microsoft.com/office/word/2010/wordprocessingCanvas" xmlns="" val="0"/>
                         </a:ext>
                       </a:extLst>
                     </a:blip>
@@ -4492,12 +4365,6 @@
                 </pic:pic>
               </a:graphicData>
             </a:graphic>
-            <wp14:sizeRelH relativeFrom="page">
-              <wp14:pctWidth>0</wp14:pctWidth>
-            </wp14:sizeRelH>
-            <wp14:sizeRelV relativeFrom="page">
-              <wp14:pctHeight>0</wp14:pctHeight>
-            </wp14:sizeRelV>
           </wp:anchor>
         </w:drawing>
       </w:r>
@@ -5060,10 +4927,11 @@
       </w:pPr>
       <w:r>
         <w:rPr>
-          <w:lang w:val="fr-FR"/>
+          <w:noProof/>
+          <w:lang w:val="fr-FR" w:eastAsia="fr-FR" w:bidi="ar-SA"/>
         </w:rPr>
         <w:drawing>
-          <wp:inline distT="0" distB="0" distL="0" distR="0" wp14:anchorId="056BD6BA" wp14:editId="41FC96FA">
+          <wp:inline distT="0" distB="0" distL="0" distR="0">
             <wp:extent cx="5972810" cy="2785745"/>
             <wp:effectExtent l="0" t="0" r="8890" b="0"/>
             <wp:docPr id="18" name="Image 18"/>
@@ -5078,7 +4946,7 @@
                     <pic:cNvPicPr/>
                   </pic:nvPicPr>
                   <pic:blipFill>
-                    <a:blip r:embed="rId20"/>
+                    <a:blip r:embed="rId19"/>
                     <a:stretch>
                       <a:fillRect/>
                     </a:stretch>
@@ -5615,16 +5483,736 @@
       </w:pPr>
       <w:r>
         <w:lastRenderedPageBreak/>
-        <w:t>V°</w:t>
-      </w:r>
-      <w:proofErr w:type="gramStart"/>
-      <w:r>
+        <w:t>V°)</w:t>
+      </w:r>
+      <w:r>
+        <w:t>Conception</w:t>
+      </w:r>
+    </w:p>
+    <w:p>
+      <w:pPr>
+        <w:pStyle w:val="Titre4"/>
+        <w:rPr>
+          <w:lang w:val="fr-FR"/>
+        </w:rPr>
+      </w:pPr>
+      <w:r>
+        <w:rPr>
+          <w:lang w:val="fr-FR"/>
+        </w:rPr>
+        <w:t xml:space="preserve">Les </w:t>
+      </w:r>
+      <w:proofErr w:type="spellStart"/>
+      <w:r>
+        <w:rPr>
+          <w:lang w:val="fr-FR"/>
+        </w:rPr>
+        <w:t>gestures</w:t>
+      </w:r>
+      <w:proofErr w:type="spellEnd"/>
+    </w:p>
+    <w:p>
+      <w:pPr>
+        <w:rPr>
+          <w:lang w:val="fr-FR"/>
+        </w:rPr>
+      </w:pPr>
+      <w:r>
+        <w:rPr>
+          <w:lang w:val="fr-FR"/>
+        </w:rPr>
+        <w:tab/>
+        <w:t xml:space="preserve">Les </w:t>
+      </w:r>
+      <w:proofErr w:type="spellStart"/>
+      <w:r>
+        <w:rPr>
+          <w:lang w:val="fr-FR"/>
+        </w:rPr>
+        <w:t>gestures</w:t>
+      </w:r>
+      <w:proofErr w:type="spellEnd"/>
+      <w:r>
+        <w:rPr>
+          <w:lang w:val="fr-FR"/>
+        </w:rPr>
+        <w:t xml:space="preserve"> permettent d'identifier un mouvement tracé à l'écran par l'utilisateur. On en distingue deux types : </w:t>
+      </w:r>
+    </w:p>
+    <w:p>
+      <w:pPr>
+        <w:pStyle w:val="Paragraphedeliste"/>
+        <w:numPr>
+          <w:ilvl w:val="0"/>
+          <w:numId w:val="38"/>
+        </w:numPr>
+        <w:rPr>
+          <w:lang w:val="fr-FR"/>
+        </w:rPr>
+      </w:pPr>
+      <w:r>
+        <w:rPr>
+          <w:lang w:val="fr-FR"/>
+        </w:rPr>
+        <w:t xml:space="preserve">Si la </w:t>
+      </w:r>
+      <w:proofErr w:type="spellStart"/>
+      <w:r>
+        <w:rPr>
+          <w:lang w:val="fr-FR"/>
+        </w:rPr>
+        <w:t>gesture</w:t>
+      </w:r>
+      <w:proofErr w:type="spellEnd"/>
+      <w:r>
+        <w:rPr>
+          <w:lang w:val="fr-FR"/>
+        </w:rPr>
+        <w:t xml:space="preserve"> est tracé depuis le vaisseau, le </w:t>
+      </w:r>
+      <w:proofErr w:type="spellStart"/>
+      <w:r>
+        <w:rPr>
+          <w:lang w:val="fr-FR"/>
+        </w:rPr>
+        <w:t>missille</w:t>
+      </w:r>
+      <w:proofErr w:type="spellEnd"/>
+      <w:r>
+        <w:rPr>
+          <w:lang w:val="fr-FR"/>
+        </w:rPr>
+        <w:t xml:space="preserve"> se charge et part dans la direction ou la trace a été finie.</w:t>
+      </w:r>
+    </w:p>
+    <w:p>
+      <w:pPr>
+        <w:pStyle w:val="Paragraphedeliste"/>
+        <w:numPr>
+          <w:ilvl w:val="0"/>
+          <w:numId w:val="38"/>
+        </w:numPr>
+        <w:rPr>
+          <w:lang w:val="fr-FR"/>
+        </w:rPr>
+      </w:pPr>
+    </w:p>
+    <w:p>
+      <w:pPr>
+        <w:pStyle w:val="Titre4"/>
+        <w:rPr>
+          <w:lang w:val="fr-FR"/>
+        </w:rPr>
+      </w:pPr>
+      <w:r>
+        <w:rPr>
+          <w:lang w:val="fr-FR"/>
+        </w:rPr>
+        <w:t>Jbox2d</w:t>
+      </w:r>
+    </w:p>
+    <w:p>
+      <w:pPr>
+        <w:rPr>
+          <w:lang w:val="fr-FR"/>
+        </w:rPr>
+      </w:pPr>
+      <w:r>
+        <w:rPr>
+          <w:lang w:val="fr-FR"/>
+        </w:rPr>
+        <w:t xml:space="preserve">Il a fallu comprendre le fonctionnement de </w:t>
+      </w:r>
+      <w:r>
+        <w:rPr>
+          <w:b/>
+          <w:lang w:val="fr-FR"/>
+        </w:rPr>
+        <w:t>JBox2D</w:t>
+      </w:r>
+      <w:r>
+        <w:rPr>
+          <w:lang w:val="fr-FR"/>
+        </w:rPr>
+        <w:t xml:space="preserve"> qui est un portage de la libraire </w:t>
+      </w:r>
+      <w:r>
+        <w:rPr>
+          <w:b/>
+          <w:lang w:val="fr-FR"/>
+        </w:rPr>
+        <w:t>Box2D</w:t>
+      </w:r>
+      <w:r>
+        <w:rPr>
+          <w:lang w:val="fr-FR"/>
+        </w:rPr>
+        <w:t xml:space="preserve"> écrite en </w:t>
+      </w:r>
+      <w:r>
+        <w:rPr>
+          <w:b/>
+          <w:lang w:val="fr-FR"/>
+        </w:rPr>
+        <w:t>C++</w:t>
+      </w:r>
+      <w:r>
+        <w:rPr>
+          <w:lang w:val="fr-FR"/>
+        </w:rPr>
+        <w:t xml:space="preserve"> (</w:t>
+      </w:r>
+      <w:r>
+        <w:rPr>
+          <w:lang w:val="fr-FR"/>
+        </w:rPr>
+        <w:t>la documentation</w:t>
+      </w:r>
+      <w:r>
+        <w:rPr>
+          <w:lang w:val="fr-FR"/>
+        </w:rPr>
+        <w:t xml:space="preserve"> sur cette librairie en </w:t>
+      </w:r>
+      <w:r>
+        <w:rPr>
+          <w:b/>
+          <w:lang w:val="fr-FR"/>
+        </w:rPr>
+        <w:t>J</w:t>
+      </w:r>
+      <w:r>
+        <w:rPr>
+          <w:b/>
+          <w:lang w:val="fr-FR"/>
+        </w:rPr>
+        <w:t>ava</w:t>
+      </w:r>
+      <w:r>
+        <w:rPr>
+          <w:lang w:val="fr-FR"/>
+        </w:rPr>
+        <w:t xml:space="preserve"> étant peu nombreux il a </w:t>
+      </w:r>
+      <w:r>
+        <w:rPr>
+          <w:lang w:val="fr-FR"/>
+        </w:rPr>
+        <w:t>fallu</w:t>
+      </w:r>
+      <w:r>
+        <w:rPr>
+          <w:lang w:val="fr-FR"/>
+        </w:rPr>
+        <w:t xml:space="preserve"> </w:t>
+      </w:r>
+      <w:r>
+        <w:rPr>
+          <w:lang w:val="fr-FR"/>
+        </w:rPr>
+        <w:t>utiliser la docum</w:t>
+      </w:r>
+      <w:r>
+        <w:rPr>
+          <w:lang w:val="fr-FR"/>
+        </w:rPr>
+        <w:t xml:space="preserve">entation de la version </w:t>
+      </w:r>
+      <w:r>
+        <w:rPr>
+          <w:b/>
+          <w:lang w:val="fr-FR"/>
+        </w:rPr>
+        <w:t>C++</w:t>
+      </w:r>
+      <w:r>
+        <w:rPr>
+          <w:lang w:val="fr-FR"/>
+        </w:rPr>
+        <w:t xml:space="preserve"> qui </w:t>
+      </w:r>
+      <w:r>
+        <w:rPr>
+          <w:lang w:val="fr-FR"/>
+        </w:rPr>
+        <w:t>présente</w:t>
+      </w:r>
+      <w:r>
+        <w:rPr>
+          <w:lang w:val="fr-FR"/>
+        </w:rPr>
+        <w:t xml:space="preserve"> quelque</w:t>
+      </w:r>
+      <w:r>
+        <w:rPr>
+          <w:lang w:val="fr-FR"/>
+        </w:rPr>
+        <w:t>s</w:t>
+      </w:r>
+      <w:r>
+        <w:rPr>
+          <w:lang w:val="fr-FR"/>
+        </w:rPr>
+        <w:t xml:space="preserve"> </w:t>
+      </w:r>
+      <w:r>
+        <w:rPr>
+          <w:lang w:val="fr-FR"/>
+        </w:rPr>
+        <w:t>différences</w:t>
+      </w:r>
+      <w:r>
+        <w:rPr>
+          <w:lang w:val="fr-FR"/>
+        </w:rPr>
+        <w:t>).</w:t>
+      </w:r>
+    </w:p>
+    <w:p>
+      <w:pPr>
+        <w:rPr>
+          <w:lang w:val="fr-FR"/>
+        </w:rPr>
+      </w:pPr>
+      <w:r>
+        <w:rPr>
+          <w:lang w:val="fr-FR"/>
+        </w:rPr>
+        <w:t xml:space="preserve">Il a fallu comprendre comment </w:t>
+      </w:r>
+      <w:r>
+        <w:rPr>
+          <w:b/>
+          <w:lang w:val="fr-FR"/>
+        </w:rPr>
+        <w:t>Box2D</w:t>
+      </w:r>
+      <w:r>
+        <w:rPr>
+          <w:lang w:val="fr-FR"/>
+        </w:rPr>
+        <w:t xml:space="preserve"> utilisait sont </w:t>
+      </w:r>
+      <w:r>
+        <w:rPr>
+          <w:b/>
+          <w:lang w:val="fr-FR"/>
+        </w:rPr>
+        <w:t>World</w:t>
+      </w:r>
+      <w:r>
+        <w:rPr>
+          <w:lang w:val="fr-FR"/>
+        </w:rPr>
+        <w:t xml:space="preserve"> pour créer et gérer les </w:t>
+      </w:r>
+      <w:r>
+        <w:rPr>
+          <w:b/>
+          <w:lang w:val="fr-FR"/>
+        </w:rPr>
+        <w:t>Body</w:t>
+      </w:r>
+      <w:r>
+        <w:rPr>
+          <w:lang w:val="fr-FR"/>
+        </w:rPr>
+        <w:t xml:space="preserve">. </w:t>
+      </w:r>
+    </w:p>
+    <w:p>
+      <w:pPr>
+        <w:rPr>
+          <w:lang w:val="fr-FR"/>
+        </w:rPr>
+      </w:pPr>
+      <w:r>
+        <w:rPr>
+          <w:lang w:val="fr-FR"/>
+        </w:rPr>
+        <w:t xml:space="preserve">On </w:t>
+      </w:r>
+      <w:r>
+        <w:rPr>
+          <w:lang w:val="fr-FR"/>
+        </w:rPr>
+        <w:t>a</w:t>
+      </w:r>
+      <w:r>
+        <w:rPr>
+          <w:lang w:val="fr-FR"/>
+        </w:rPr>
+        <w:t xml:space="preserve"> ensuite abstrait son fonctionnement en créant</w:t>
+      </w:r>
+      <w:r>
+        <w:rPr>
+          <w:lang w:val="fr-FR"/>
+        </w:rPr>
+        <w:t xml:space="preserve"> une classe</w:t>
+      </w:r>
+      <w:r>
+        <w:rPr>
+          <w:lang w:val="fr-FR"/>
+        </w:rPr>
+        <w:t xml:space="preserve"> </w:t>
+      </w:r>
+      <w:proofErr w:type="spellStart"/>
+      <w:r>
+        <w:rPr>
+          <w:b/>
+          <w:lang w:val="fr-FR"/>
+        </w:rPr>
+        <w:t>Entity</w:t>
+      </w:r>
+      <w:proofErr w:type="spellEnd"/>
+      <w:r>
+        <w:rPr>
+          <w:b/>
+          <w:lang w:val="fr-FR"/>
+        </w:rPr>
+        <w:t xml:space="preserve"> </w:t>
+      </w:r>
+      <w:r>
+        <w:rPr>
+          <w:lang w:val="fr-FR"/>
+        </w:rPr>
+        <w:t xml:space="preserve">contenant un </w:t>
+      </w:r>
+      <w:r>
+        <w:rPr>
+          <w:b/>
+          <w:lang w:val="fr-FR"/>
+        </w:rPr>
+        <w:t>Body</w:t>
+      </w:r>
+      <w:r>
+        <w:rPr>
+          <w:b/>
+          <w:lang w:val="fr-FR"/>
+        </w:rPr>
+        <w:t xml:space="preserve"> </w:t>
+      </w:r>
+      <w:r>
+        <w:rPr>
+          <w:lang w:val="fr-FR"/>
+        </w:rPr>
+        <w:t>ain</w:t>
+      </w:r>
+      <w:r>
+        <w:rPr>
+          <w:lang w:val="fr-FR"/>
+        </w:rPr>
+        <w:t xml:space="preserve">si qu’une classe </w:t>
+      </w:r>
+      <w:proofErr w:type="spellStart"/>
+      <w:r>
+        <w:rPr>
+          <w:b/>
+          <w:lang w:val="fr-FR"/>
+        </w:rPr>
+        <w:t>Entities</w:t>
+      </w:r>
+      <w:proofErr w:type="spellEnd"/>
+      <w:r>
+        <w:rPr>
+          <w:b/>
+          <w:lang w:val="fr-FR"/>
+        </w:rPr>
+        <w:t xml:space="preserve"> </w:t>
+      </w:r>
+      <w:r>
+        <w:rPr>
+          <w:lang w:val="fr-FR"/>
+        </w:rPr>
+        <w:t xml:space="preserve">contenant un </w:t>
+      </w:r>
+      <w:r>
+        <w:rPr>
+          <w:b/>
+          <w:lang w:val="fr-FR"/>
+        </w:rPr>
+        <w:t>World</w:t>
+      </w:r>
+      <w:r>
+        <w:rPr>
+          <w:b/>
+          <w:lang w:val="fr-FR"/>
+        </w:rPr>
+        <w:t>.</w:t>
+      </w:r>
+      <w:r>
+        <w:rPr>
+          <w:b/>
+          <w:lang w:val="fr-FR"/>
+        </w:rPr>
+        <w:t xml:space="preserve"> </w:t>
+      </w:r>
+      <w:r>
+        <w:rPr>
+          <w:lang w:val="fr-FR"/>
+        </w:rPr>
+        <w:t>Ces deux classes fonctionnent de façon assez similaire (</w:t>
+      </w:r>
+      <w:r>
+        <w:rPr>
+          <w:lang w:val="fr-FR"/>
+        </w:rPr>
+        <w:t xml:space="preserve">nos </w:t>
+      </w:r>
+      <w:proofErr w:type="spellStart"/>
+      <w:r>
+        <w:rPr>
+          <w:b/>
+          <w:lang w:val="fr-FR"/>
+        </w:rPr>
+        <w:t>Entities</w:t>
+      </w:r>
+      <w:proofErr w:type="spellEnd"/>
+      <w:r>
+        <w:rPr>
+          <w:b/>
+          <w:lang w:val="fr-FR"/>
+        </w:rPr>
+        <w:t xml:space="preserve"> </w:t>
+      </w:r>
+      <w:r>
+        <w:rPr>
+          <w:lang w:val="fr-FR"/>
+        </w:rPr>
+        <w:t>g</w:t>
+      </w:r>
+      <w:r>
+        <w:rPr>
+          <w:lang w:val="fr-FR"/>
+        </w:rPr>
+        <w:t>ère</w:t>
+      </w:r>
+      <w:r>
+        <w:rPr>
+          <w:lang w:val="fr-FR"/>
+        </w:rPr>
+        <w:t>nt</w:t>
+      </w:r>
+      <w:r>
+        <w:rPr>
+          <w:lang w:val="fr-FR"/>
+        </w:rPr>
+        <w:t xml:space="preserve"> </w:t>
+      </w:r>
+      <w:r>
+        <w:rPr>
+          <w:lang w:val="fr-FR"/>
+        </w:rPr>
+        <w:t>les</w:t>
+      </w:r>
+      <w:r>
+        <w:rPr>
+          <w:lang w:val="fr-FR"/>
+        </w:rPr>
+        <w:t xml:space="preserve"> </w:t>
+      </w:r>
+      <w:proofErr w:type="spellStart"/>
+      <w:r>
+        <w:rPr>
+          <w:b/>
+          <w:lang w:val="fr-FR"/>
+        </w:rPr>
+        <w:t>Entity</w:t>
+      </w:r>
+      <w:proofErr w:type="spellEnd"/>
+      <w:r>
+        <w:rPr>
+          <w:b/>
+          <w:lang w:val="fr-FR"/>
+        </w:rPr>
+        <w:t xml:space="preserve"> </w:t>
+      </w:r>
+      <w:r>
+        <w:rPr>
+          <w:lang w:val="fr-FR"/>
+        </w:rPr>
+        <w:t>de la même façon que</w:t>
+      </w:r>
+      <w:r>
+        <w:rPr>
+          <w:lang w:val="fr-FR"/>
+        </w:rPr>
+        <w:t xml:space="preserve"> le </w:t>
+      </w:r>
+      <w:r>
+        <w:rPr>
+          <w:b/>
+          <w:lang w:val="fr-FR"/>
+        </w:rPr>
+        <w:t>World</w:t>
+      </w:r>
+      <w:r>
+        <w:rPr>
+          <w:lang w:val="fr-FR"/>
+        </w:rPr>
+        <w:t xml:space="preserve"> </w:t>
+      </w:r>
+      <w:r>
+        <w:rPr>
+          <w:lang w:val="fr-FR"/>
+        </w:rPr>
+        <w:t xml:space="preserve">de </w:t>
+      </w:r>
+      <w:proofErr w:type="spellStart"/>
+      <w:r>
+        <w:rPr>
+          <w:b/>
+          <w:lang w:val="fr-FR"/>
+        </w:rPr>
+        <w:t>JBox</w:t>
+      </w:r>
+      <w:proofErr w:type="spellEnd"/>
+      <w:r>
+        <w:rPr>
+          <w:lang w:val="fr-FR"/>
+        </w:rPr>
+        <w:t xml:space="preserve"> gère s</w:t>
+      </w:r>
+      <w:r>
+        <w:rPr>
+          <w:lang w:val="fr-FR"/>
+        </w:rPr>
+        <w:t xml:space="preserve">es </w:t>
+      </w:r>
+      <w:r>
+        <w:rPr>
+          <w:b/>
+          <w:lang w:val="fr-FR"/>
+        </w:rPr>
+        <w:t>Body</w:t>
+      </w:r>
+      <w:r>
+        <w:rPr>
+          <w:lang w:val="fr-FR"/>
+        </w:rPr>
         <w:t>)</w:t>
       </w:r>
-      <w:r>
-        <w:t>Conception</w:t>
-      </w:r>
-      <w:proofErr w:type="gramEnd"/>
+    </w:p>
+    <w:p>
+      <w:pPr>
+        <w:rPr>
+          <w:b/>
+          <w:lang w:val="fr-FR"/>
+        </w:rPr>
+      </w:pPr>
+      <w:r>
+        <w:rPr>
+          <w:lang w:val="fr-FR"/>
+        </w:rPr>
+        <w:t xml:space="preserve">La classe </w:t>
+      </w:r>
+      <w:proofErr w:type="spellStart"/>
+      <w:r>
+        <w:rPr>
+          <w:b/>
+          <w:lang w:val="fr-FR"/>
+        </w:rPr>
+        <w:t>Entities</w:t>
+      </w:r>
+      <w:proofErr w:type="spellEnd"/>
+      <w:r>
+        <w:rPr>
+          <w:lang w:val="fr-FR"/>
+        </w:rPr>
+        <w:t xml:space="preserve"> sera ensuite utilisé dans les classes parentes</w:t>
+      </w:r>
+      <w:r>
+        <w:rPr>
+          <w:lang w:val="fr-FR"/>
+        </w:rPr>
+        <w:t xml:space="preserve"> afin de gérer les collisions, l’ajout et la destruction des </w:t>
+      </w:r>
+      <w:proofErr w:type="spellStart"/>
+      <w:r>
+        <w:rPr>
+          <w:b/>
+          <w:lang w:val="fr-FR"/>
+        </w:rPr>
+        <w:t>Entity</w:t>
+      </w:r>
+      <w:proofErr w:type="spellEnd"/>
+      <w:r>
+        <w:rPr>
+          <w:b/>
+          <w:lang w:val="fr-FR"/>
+        </w:rPr>
+        <w:t>.</w:t>
+      </w:r>
+    </w:p>
+    <w:p>
+      <w:pPr>
+        <w:rPr>
+          <w:lang w:val="fr-FR"/>
+        </w:rPr>
+      </w:pPr>
+      <w:r>
+        <w:rPr>
+          <w:lang w:val="fr-FR"/>
+        </w:rPr>
+        <w:t xml:space="preserve">La </w:t>
+      </w:r>
+      <w:r>
+        <w:rPr>
+          <w:lang w:val="fr-FR"/>
+        </w:rPr>
+        <w:t xml:space="preserve">classe </w:t>
+      </w:r>
+      <w:proofErr w:type="spellStart"/>
+      <w:r>
+        <w:rPr>
+          <w:b/>
+          <w:lang w:val="fr-FR"/>
+        </w:rPr>
+        <w:t>Entity</w:t>
+      </w:r>
+      <w:proofErr w:type="spellEnd"/>
+      <w:r>
+        <w:rPr>
+          <w:b/>
+          <w:lang w:val="fr-FR"/>
+        </w:rPr>
+        <w:t xml:space="preserve"> </w:t>
+      </w:r>
+      <w:r>
+        <w:rPr>
+          <w:lang w:val="fr-FR"/>
+        </w:rPr>
+        <w:t>servira de modèle à des sous classe composant notre environnement.</w:t>
+      </w:r>
+    </w:p>
+    <w:p>
+      <w:pPr>
+        <w:rPr>
+          <w:lang w:val="fr-FR"/>
+        </w:rPr>
+      </w:pPr>
+    </w:p>
+    <w:p>
+      <w:pPr>
+        <w:rPr>
+          <w:lang w:val="fr-FR"/>
+        </w:rPr>
+      </w:pPr>
+    </w:p>
+    <w:p>
+      <w:pPr>
+        <w:rPr>
+          <w:lang w:val="fr-FR"/>
+        </w:rPr>
+      </w:pPr>
+    </w:p>
+    <w:p>
+      <w:pPr>
+        <w:pStyle w:val="Titre3"/>
+      </w:pPr>
+      <w:r>
+        <w:t>Problèmes rencontrées</w:t>
+      </w:r>
     </w:p>
     <w:p>
       <w:pPr>
@@ -5633,18 +6221,13 @@
           <w:lang w:val="fr-FR"/>
         </w:rPr>
       </w:pPr>
-      <w:r>
-        <w:rPr>
-          <w:lang w:val="fr-FR"/>
-        </w:rPr>
-        <w:t xml:space="preserve">Les </w:t>
-      </w:r>
       <w:proofErr w:type="spellStart"/>
       <w:r>
         <w:rPr>
           <w:lang w:val="fr-FR"/>
         </w:rPr>
-        <w:t>gestures</w:t>
+        <w:lastRenderedPageBreak/>
+        <w:t>Refactorisation</w:t>
       </w:r>
       <w:proofErr w:type="spellEnd"/>
     </w:p>
@@ -5654,12 +6237,6 @@
           <w:lang w:val="fr-FR"/>
         </w:rPr>
       </w:pPr>
-      <w:r>
-        <w:rPr>
-          <w:lang w:val="fr-FR"/>
-        </w:rPr>
-        <w:t>Reconnaitre un trait, un cercle …</w:t>
-      </w:r>
     </w:p>
     <w:p>
       <w:pPr>
@@ -5672,229 +6249,32 @@
         <w:rPr>
           <w:lang w:val="fr-FR"/>
         </w:rPr>
-        <w:t>Jbox2d</w:t>
-      </w:r>
-    </w:p>
-    <w:p>
-      <w:pPr>
-        <w:rPr>
-          <w:lang w:val="fr-FR"/>
-        </w:rPr>
-      </w:pPr>
-      <w:r>
-        <w:rPr>
-          <w:lang w:val="fr-FR"/>
-        </w:rPr>
-        <w:t xml:space="preserve">Il a fallu comprendre le fonctionnement de </w:t>
-      </w:r>
-      <w:r>
-        <w:rPr>
-          <w:b/>
-          <w:lang w:val="fr-FR"/>
-        </w:rPr>
-        <w:t>JBox2D</w:t>
-      </w:r>
-      <w:r>
-        <w:rPr>
-          <w:lang w:val="fr-FR"/>
-        </w:rPr>
-        <w:t xml:space="preserve"> qui est un portage de la libraire </w:t>
-      </w:r>
-      <w:r>
-        <w:rPr>
-          <w:b/>
-          <w:lang w:val="fr-FR"/>
-        </w:rPr>
-        <w:t>Box2D</w:t>
-      </w:r>
-      <w:r>
-        <w:rPr>
-          <w:lang w:val="fr-FR"/>
-        </w:rPr>
-        <w:t xml:space="preserve"> écrite en </w:t>
-      </w:r>
-      <w:r>
-        <w:rPr>
-          <w:b/>
-          <w:lang w:val="fr-FR"/>
-        </w:rPr>
-        <w:t>C++</w:t>
-      </w:r>
-      <w:r>
-        <w:rPr>
-          <w:lang w:val="fr-FR"/>
-        </w:rPr>
-        <w:t xml:space="preserve"> (</w:t>
-      </w:r>
-      <w:r>
-        <w:rPr>
-          <w:lang w:val="fr-FR"/>
-        </w:rPr>
-        <w:t>la documentation</w:t>
-      </w:r>
-      <w:r>
-        <w:rPr>
-          <w:lang w:val="fr-FR"/>
-        </w:rPr>
-        <w:t xml:space="preserve"> sur cette librairie en </w:t>
-      </w:r>
-      <w:r>
-        <w:rPr>
-          <w:b/>
-          <w:lang w:val="fr-FR"/>
-        </w:rPr>
-        <w:t>J</w:t>
-      </w:r>
-      <w:r>
-        <w:rPr>
-          <w:b/>
-          <w:lang w:val="fr-FR"/>
-        </w:rPr>
-        <w:t>ava</w:t>
-      </w:r>
-      <w:r>
-        <w:rPr>
-          <w:lang w:val="fr-FR"/>
-        </w:rPr>
-        <w:t xml:space="preserve"> étant peu nombreux il a </w:t>
-      </w:r>
-      <w:r>
-        <w:rPr>
-          <w:lang w:val="fr-FR"/>
-        </w:rPr>
-        <w:t>fallu</w:t>
-      </w:r>
-      <w:r>
-        <w:rPr>
-          <w:lang w:val="fr-FR"/>
-        </w:rPr>
-        <w:t xml:space="preserve"> </w:t>
-      </w:r>
-      <w:r>
-        <w:rPr>
-          <w:lang w:val="fr-FR"/>
-        </w:rPr>
-        <w:t>utiliser la docum</w:t>
-      </w:r>
-      <w:r>
-        <w:rPr>
-          <w:lang w:val="fr-FR"/>
-        </w:rPr>
-        <w:t xml:space="preserve">entation de la version </w:t>
-      </w:r>
-      <w:r>
-        <w:rPr>
-          <w:b/>
-          <w:lang w:val="fr-FR"/>
-        </w:rPr>
-        <w:t>C++</w:t>
-      </w:r>
-      <w:r>
-        <w:rPr>
-          <w:lang w:val="fr-FR"/>
-        </w:rPr>
-        <w:t xml:space="preserve"> qui </w:t>
-      </w:r>
-      <w:r>
-        <w:rPr>
-          <w:lang w:val="fr-FR"/>
-        </w:rPr>
-        <w:t>présente</w:t>
-      </w:r>
-      <w:r>
-        <w:rPr>
-          <w:lang w:val="fr-FR"/>
-        </w:rPr>
-        <w:t xml:space="preserve"> quelque</w:t>
-      </w:r>
-      <w:r>
-        <w:rPr>
-          <w:lang w:val="fr-FR"/>
-        </w:rPr>
-        <w:t>s</w:t>
-      </w:r>
-      <w:r>
-        <w:rPr>
-          <w:lang w:val="fr-FR"/>
-        </w:rPr>
-        <w:t xml:space="preserve"> </w:t>
-      </w:r>
-      <w:r>
-        <w:rPr>
-          <w:lang w:val="fr-FR"/>
-        </w:rPr>
-        <w:t>différences</w:t>
-      </w:r>
-      <w:r>
-        <w:rPr>
-          <w:lang w:val="fr-FR"/>
-        </w:rPr>
-        <w:t>).</w:t>
-      </w:r>
-    </w:p>
-    <w:p>
-      <w:pPr>
-        <w:rPr>
-          <w:lang w:val="fr-FR"/>
-        </w:rPr>
-      </w:pPr>
-      <w:r>
-        <w:rPr>
-          <w:lang w:val="fr-FR"/>
-        </w:rPr>
-        <w:t xml:space="preserve">Il a fallu comprendre comment </w:t>
-      </w:r>
-      <w:r>
-        <w:rPr>
-          <w:b/>
-          <w:lang w:val="fr-FR"/>
-        </w:rPr>
-        <w:t>Box2D</w:t>
-      </w:r>
-      <w:r>
-        <w:rPr>
-          <w:lang w:val="fr-FR"/>
-        </w:rPr>
-        <w:t xml:space="preserve"> utilisait sont </w:t>
-      </w:r>
-      <w:r>
-        <w:rPr>
-          <w:b/>
-          <w:lang w:val="fr-FR"/>
-        </w:rPr>
-        <w:t>World</w:t>
-      </w:r>
-      <w:r>
-        <w:rPr>
-          <w:lang w:val="fr-FR"/>
-        </w:rPr>
-        <w:t xml:space="preserve"> pour créer et gérer les </w:t>
-      </w:r>
-      <w:r>
-        <w:rPr>
-          <w:b/>
-          <w:lang w:val="fr-FR"/>
-        </w:rPr>
-        <w:t>Body</w:t>
-      </w:r>
-      <w:r>
-        <w:rPr>
-          <w:lang w:val="fr-FR"/>
-        </w:rPr>
-        <w:t xml:space="preserve">. </w:t>
-      </w:r>
-    </w:p>
-    <w:p>
-      <w:pPr>
-        <w:rPr>
-          <w:lang w:val="fr-FR"/>
-        </w:rPr>
-      </w:pPr>
-      <w:r>
-        <w:rPr>
-          <w:lang w:val="fr-FR"/>
-        </w:rPr>
-        <w:t xml:space="preserve">On </w:t>
+        <w:t>Les horaires…</w:t>
+      </w:r>
+    </w:p>
+    <w:p>
+      <w:pPr>
+        <w:rPr>
+          <w:lang w:val="fr-FR"/>
+        </w:rPr>
+      </w:pPr>
+      <w:r>
+        <w:rPr>
+          <w:lang w:val="fr-FR"/>
+        </w:rPr>
+        <w:t>Réussir à allier les cours (partiels, Tps à rendre, heures de cours) avec le développement de ce projet. Les heures de sommeil étant réduites au minimum durant cette période</w:t>
+      </w:r>
+      <w:r>
+        <w:rPr>
+          <w:lang w:val="fr-FR"/>
+        </w:rPr>
+        <w:t>. I</w:t>
+      </w:r>
+      <w:r>
+        <w:rPr>
+          <w:lang w:val="fr-FR"/>
+        </w:rPr>
+        <w:t xml:space="preserve">l </w:t>
       </w:r>
       <w:r>
         <w:rPr>
@@ -5906,580 +6286,128 @@
         <w:rPr>
           <w:lang w:val="fr-FR"/>
         </w:rPr>
-        <w:t xml:space="preserve"> ensuite abstrait son fonctionnement en créant</w:t>
-      </w:r>
-      <w:r>
-        <w:rPr>
-          <w:lang w:val="fr-FR"/>
-        </w:rPr>
-        <w:t xml:space="preserve"> une classe</w:t>
-      </w:r>
-      <w:r>
-        <w:rPr>
-          <w:lang w:val="fr-FR"/>
-        </w:rPr>
-        <w:t xml:space="preserve"> </w:t>
+        <w:t xml:space="preserve"> parfois été difficile de tout concilier</w:t>
+      </w:r>
+      <w:r>
+        <w:rPr>
+          <w:lang w:val="fr-FR"/>
+        </w:rPr>
+        <w:t xml:space="preserve"> (TP noté</w:t>
+      </w:r>
+      <w:r>
+        <w:rPr>
+          <w:lang w:val="fr-FR"/>
+        </w:rPr>
+        <w:t xml:space="preserve"> sur les </w:t>
       </w:r>
       <w:proofErr w:type="spellStart"/>
       <w:r>
         <w:rPr>
-          <w:b/>
-          <w:lang w:val="fr-FR"/>
-        </w:rPr>
-        <w:t>Entity</w:t>
+          <w:lang w:val="fr-FR"/>
+        </w:rPr>
+        <w:t>WildCards</w:t>
       </w:r>
       <w:proofErr w:type="spellEnd"/>
       <w:r>
         <w:rPr>
-          <w:b/>
-          <w:lang w:val="fr-FR"/>
-        </w:rPr>
-        <w:t xml:space="preserve"> </w:t>
-      </w:r>
-      <w:r>
-        <w:rPr>
-          <w:lang w:val="fr-FR"/>
-        </w:rPr>
-        <w:t xml:space="preserve">contenant un </w:t>
-      </w:r>
-      <w:r>
-        <w:rPr>
-          <w:b/>
-          <w:lang w:val="fr-FR"/>
-        </w:rPr>
-        <w:t>Body</w:t>
-      </w:r>
-      <w:r>
-        <w:rPr>
-          <w:b/>
-          <w:lang w:val="fr-FR"/>
-        </w:rPr>
-        <w:t xml:space="preserve"> </w:t>
-      </w:r>
-      <w:r>
-        <w:rPr>
-          <w:lang w:val="fr-FR"/>
-        </w:rPr>
-        <w:t>ain</w:t>
-      </w:r>
-      <w:r>
-        <w:rPr>
-          <w:lang w:val="fr-FR"/>
-        </w:rPr>
-        <w:t xml:space="preserve">si qu’une classe </w:t>
-      </w:r>
-      <w:proofErr w:type="spellStart"/>
-      <w:r>
-        <w:rPr>
-          <w:b/>
-          <w:lang w:val="fr-FR"/>
-        </w:rPr>
-        <w:t>Entities</w:t>
-      </w:r>
-      <w:proofErr w:type="spellEnd"/>
-      <w:r>
-        <w:rPr>
-          <w:b/>
-          <w:lang w:val="fr-FR"/>
-        </w:rPr>
-        <w:t xml:space="preserve"> </w:t>
-      </w:r>
-      <w:r>
-        <w:rPr>
-          <w:lang w:val="fr-FR"/>
-        </w:rPr>
-        <w:t xml:space="preserve">contenant un </w:t>
-      </w:r>
-      <w:r>
-        <w:rPr>
-          <w:b/>
-          <w:lang w:val="fr-FR"/>
-        </w:rPr>
-        <w:t>World</w:t>
-      </w:r>
-      <w:r>
-        <w:rPr>
-          <w:b/>
+          <w:lang w:val="fr-FR"/>
+        </w:rPr>
+        <w:t xml:space="preserve"> loupés</w:t>
+      </w:r>
+      <w:r>
+        <w:rPr>
+          <w:lang w:val="fr-FR"/>
+        </w:rPr>
+        <w:t xml:space="preserve"> par exemple)</w:t>
+      </w:r>
+    </w:p>
+    <w:p>
+      <w:pPr>
+        <w:rPr>
+          <w:lang w:val="fr-FR"/>
+        </w:rPr>
+      </w:pPr>
+    </w:p>
+    <w:p>
+      <w:pPr>
+        <w:pStyle w:val="Titre3"/>
+      </w:pPr>
+      <w:r>
+        <w:t>V</w:t>
+      </w:r>
+      <w:r>
+        <w:t>I</w:t>
+      </w:r>
+      <w:r>
+        <w:t>°)Possibilités d'améliorations</w:t>
+      </w:r>
+    </w:p>
+    <w:p>
+      <w:pPr>
+        <w:rPr>
+          <w:lang w:val="fr-FR"/>
+        </w:rPr>
+      </w:pPr>
+      <w:r>
+        <w:rPr>
+          <w:lang w:val="fr-FR"/>
+        </w:rPr>
+        <w:t xml:space="preserve">Les différentes couches du programme ont été </w:t>
+      </w:r>
+      <w:r>
+        <w:rPr>
+          <w:lang w:val="fr-FR"/>
+        </w:rPr>
+        <w:t>développées</w:t>
+      </w:r>
+      <w:r>
+        <w:rPr>
+          <w:lang w:val="fr-FR"/>
+        </w:rPr>
+        <w:t xml:space="preserve"> dans </w:t>
+      </w:r>
+      <w:r>
+        <w:rPr>
+          <w:lang w:val="fr-FR"/>
+        </w:rPr>
+        <w:t>un souci</w:t>
+      </w:r>
+      <w:r>
+        <w:rPr>
+          <w:lang w:val="fr-FR"/>
+        </w:rPr>
+        <w:t xml:space="preserve"> de maintenabilité, </w:t>
+      </w:r>
+      <w:r>
+        <w:rPr>
+          <w:lang w:val="fr-FR"/>
+        </w:rPr>
+        <w:t xml:space="preserve">il est donc assez facile d’ajouter une fonctionnalité à une couche sans devoir </w:t>
+      </w:r>
+      <w:r>
+        <w:rPr>
+          <w:lang w:val="fr-FR"/>
+        </w:rPr>
+        <w:t>réécrire</w:t>
+      </w:r>
+      <w:r>
+        <w:rPr>
+          <w:lang w:val="fr-FR"/>
+        </w:rPr>
+        <w:t xml:space="preserve"> l’implémentation </w:t>
+      </w:r>
+      <w:r>
+        <w:rPr>
+          <w:lang w:val="fr-FR"/>
+        </w:rPr>
+        <w:t>de couches supérieures</w:t>
+      </w:r>
+      <w:r>
+        <w:rPr>
           <w:lang w:val="fr-FR"/>
         </w:rPr>
         <w:t>.</w:t>
       </w:r>
-      <w:r>
-        <w:rPr>
-          <w:b/>
-          <w:lang w:val="fr-FR"/>
-        </w:rPr>
-        <w:t xml:space="preserve"> </w:t>
-      </w:r>
-      <w:r>
-        <w:rPr>
-          <w:lang w:val="fr-FR"/>
-        </w:rPr>
-        <w:t>Ces deux classes fonctionnent de façon assez similaire (</w:t>
-      </w:r>
-      <w:r>
-        <w:rPr>
-          <w:lang w:val="fr-FR"/>
-        </w:rPr>
-        <w:t xml:space="preserve">nos </w:t>
-      </w:r>
-      <w:proofErr w:type="spellStart"/>
-      <w:r>
-        <w:rPr>
-          <w:b/>
-          <w:lang w:val="fr-FR"/>
-        </w:rPr>
-        <w:t>Entities</w:t>
-      </w:r>
-      <w:proofErr w:type="spellEnd"/>
-      <w:r>
-        <w:rPr>
-          <w:b/>
-          <w:lang w:val="fr-FR"/>
-        </w:rPr>
-        <w:t xml:space="preserve"> </w:t>
-      </w:r>
-      <w:r>
-        <w:rPr>
-          <w:lang w:val="fr-FR"/>
-        </w:rPr>
-        <w:t>g</w:t>
-      </w:r>
-      <w:r>
-        <w:rPr>
-          <w:lang w:val="fr-FR"/>
-        </w:rPr>
-        <w:t>ère</w:t>
-      </w:r>
-      <w:r>
-        <w:rPr>
-          <w:lang w:val="fr-FR"/>
-        </w:rPr>
-        <w:t>nt</w:t>
-      </w:r>
-      <w:r>
-        <w:rPr>
-          <w:lang w:val="fr-FR"/>
-        </w:rPr>
-        <w:t xml:space="preserve"> </w:t>
-      </w:r>
-      <w:r>
-        <w:rPr>
-          <w:lang w:val="fr-FR"/>
-        </w:rPr>
-        <w:t>les</w:t>
-      </w:r>
-      <w:r>
-        <w:rPr>
-          <w:lang w:val="fr-FR"/>
-        </w:rPr>
-        <w:t xml:space="preserve"> </w:t>
-      </w:r>
-      <w:proofErr w:type="spellStart"/>
-      <w:r>
-        <w:rPr>
-          <w:b/>
-          <w:lang w:val="fr-FR"/>
-        </w:rPr>
-        <w:t>Entity</w:t>
-      </w:r>
-      <w:proofErr w:type="spellEnd"/>
-      <w:r>
-        <w:rPr>
-          <w:b/>
-          <w:lang w:val="fr-FR"/>
-        </w:rPr>
-        <w:t xml:space="preserve"> </w:t>
-      </w:r>
-      <w:r>
-        <w:rPr>
-          <w:lang w:val="fr-FR"/>
-        </w:rPr>
-        <w:t>de la même façon que</w:t>
-      </w:r>
-      <w:r>
-        <w:rPr>
-          <w:lang w:val="fr-FR"/>
-        </w:rPr>
-        <w:t xml:space="preserve"> le </w:t>
-      </w:r>
-      <w:r>
-        <w:rPr>
-          <w:b/>
-          <w:lang w:val="fr-FR"/>
-        </w:rPr>
-        <w:t>World</w:t>
-      </w:r>
-      <w:r>
-        <w:rPr>
-          <w:lang w:val="fr-FR"/>
-        </w:rPr>
-        <w:t xml:space="preserve"> </w:t>
-      </w:r>
-      <w:r>
-        <w:rPr>
-          <w:lang w:val="fr-FR"/>
-        </w:rPr>
-        <w:t xml:space="preserve">de </w:t>
-      </w:r>
-      <w:proofErr w:type="spellStart"/>
-      <w:r>
-        <w:rPr>
-          <w:b/>
-          <w:lang w:val="fr-FR"/>
-        </w:rPr>
-        <w:t>JBox</w:t>
-      </w:r>
-      <w:proofErr w:type="spellEnd"/>
-      <w:r>
-        <w:rPr>
-          <w:lang w:val="fr-FR"/>
-        </w:rPr>
-        <w:t xml:space="preserve"> gère s</w:t>
-      </w:r>
-      <w:r>
-        <w:rPr>
-          <w:lang w:val="fr-FR"/>
-        </w:rPr>
-        <w:t xml:space="preserve">es </w:t>
-      </w:r>
-      <w:r>
-        <w:rPr>
-          <w:b/>
-          <w:lang w:val="fr-FR"/>
-        </w:rPr>
-        <w:t>Body</w:t>
-      </w:r>
-      <w:r>
-        <w:rPr>
-          <w:lang w:val="fr-FR"/>
-        </w:rPr>
-        <w:t>)</w:t>
-      </w:r>
-    </w:p>
-    <w:p>
-      <w:pPr>
-        <w:rPr>
-          <w:b/>
-          <w:lang w:val="fr-FR"/>
-        </w:rPr>
-      </w:pPr>
-      <w:r>
-        <w:rPr>
-          <w:lang w:val="fr-FR"/>
-        </w:rPr>
-        <w:t xml:space="preserve">La classe </w:t>
-      </w:r>
-      <w:proofErr w:type="spellStart"/>
-      <w:r>
-        <w:rPr>
-          <w:b/>
-          <w:lang w:val="fr-FR"/>
-        </w:rPr>
-        <w:t>Entities</w:t>
-      </w:r>
-      <w:proofErr w:type="spellEnd"/>
-      <w:r>
-        <w:rPr>
-          <w:lang w:val="fr-FR"/>
-        </w:rPr>
-        <w:t xml:space="preserve"> sera ensuite utilisé dans les classes parentes</w:t>
-      </w:r>
-      <w:r>
-        <w:rPr>
-          <w:lang w:val="fr-FR"/>
-        </w:rPr>
-        <w:t xml:space="preserve"> afin de gérer les collisions, l’ajout et la destruction des </w:t>
-      </w:r>
-      <w:proofErr w:type="spellStart"/>
-      <w:r>
-        <w:rPr>
-          <w:b/>
-          <w:lang w:val="fr-FR"/>
-        </w:rPr>
-        <w:t>Entity</w:t>
-      </w:r>
-      <w:proofErr w:type="spellEnd"/>
-      <w:r>
-        <w:rPr>
-          <w:b/>
-          <w:lang w:val="fr-FR"/>
-        </w:rPr>
-        <w:t>.</w:t>
-      </w:r>
-    </w:p>
-    <w:p>
-      <w:pPr>
-        <w:rPr>
-          <w:lang w:val="fr-FR"/>
-        </w:rPr>
-      </w:pPr>
-      <w:r>
-        <w:rPr>
-          <w:lang w:val="fr-FR"/>
-        </w:rPr>
-        <w:t xml:space="preserve">La </w:t>
-      </w:r>
-      <w:r>
-        <w:rPr>
-          <w:lang w:val="fr-FR"/>
-        </w:rPr>
-        <w:t xml:space="preserve">classe </w:t>
-      </w:r>
-      <w:proofErr w:type="spellStart"/>
-      <w:r>
-        <w:rPr>
-          <w:b/>
-          <w:lang w:val="fr-FR"/>
-        </w:rPr>
-        <w:t>Entity</w:t>
-      </w:r>
-      <w:proofErr w:type="spellEnd"/>
-      <w:r>
-        <w:rPr>
-          <w:b/>
-          <w:lang w:val="fr-FR"/>
-        </w:rPr>
-        <w:t xml:space="preserve"> </w:t>
-      </w:r>
-      <w:r>
-        <w:rPr>
-          <w:lang w:val="fr-FR"/>
-        </w:rPr>
-        <w:t>servira de modèle à des sous classe composant notre environnement.</w:t>
-      </w:r>
-    </w:p>
-    <w:p>
-      <w:pPr>
-        <w:rPr>
-          <w:lang w:val="fr-FR"/>
-        </w:rPr>
-      </w:pPr>
-    </w:p>
-    <w:p>
-      <w:pPr>
-        <w:rPr>
-          <w:lang w:val="fr-FR"/>
-        </w:rPr>
-      </w:pPr>
-    </w:p>
-    <w:p>
-      <w:pPr>
-        <w:rPr>
-          <w:lang w:val="fr-FR"/>
-        </w:rPr>
-      </w:pPr>
-    </w:p>
-    <w:p>
-      <w:pPr>
-        <w:pStyle w:val="Titre3"/>
-      </w:pPr>
-      <w:r>
-        <w:t>Problèmes rencontrées</w:t>
-      </w:r>
-    </w:p>
-    <w:p>
-      <w:pPr>
-        <w:pStyle w:val="Titre4"/>
-        <w:rPr>
-          <w:lang w:val="fr-FR"/>
-        </w:rPr>
-      </w:pPr>
-      <w:proofErr w:type="spellStart"/>
-      <w:r>
-        <w:rPr>
-          <w:lang w:val="fr-FR"/>
-        </w:rPr>
-        <w:t>Refactorisation</w:t>
-      </w:r>
-      <w:proofErr w:type="spellEnd"/>
-    </w:p>
-    <w:p>
-      <w:pPr>
-        <w:rPr>
-          <w:lang w:val="fr-FR"/>
-        </w:rPr>
-      </w:pPr>
-    </w:p>
-    <w:p>
-      <w:pPr>
-        <w:pStyle w:val="Titre4"/>
-        <w:rPr>
-          <w:lang w:val="fr-FR"/>
-        </w:rPr>
-      </w:pPr>
-      <w:r>
-        <w:rPr>
-          <w:lang w:val="fr-FR"/>
-        </w:rPr>
-        <w:lastRenderedPageBreak/>
-        <w:t>Les horaires…</w:t>
-      </w:r>
-    </w:p>
-    <w:p>
-      <w:pPr>
-        <w:rPr>
-          <w:lang w:val="fr-FR"/>
-        </w:rPr>
-      </w:pPr>
-      <w:r>
-        <w:rPr>
-          <w:lang w:val="fr-FR"/>
-        </w:rPr>
-        <w:t>Réussir à allier les cours (partiels, Tps à rendre, heures de cours) avec le développement de ce projet. Les heures de sommeil étant réduites au minimum durant cette période</w:t>
-      </w:r>
-      <w:r>
-        <w:rPr>
-          <w:lang w:val="fr-FR"/>
-        </w:rPr>
-        <w:t>. I</w:t>
-      </w:r>
-      <w:r>
-        <w:rPr>
-          <w:lang w:val="fr-FR"/>
-        </w:rPr>
-        <w:t xml:space="preserve">l </w:t>
-      </w:r>
-      <w:r>
-        <w:rPr>
-          <w:lang w:val="fr-FR"/>
-        </w:rPr>
-        <w:t>a</w:t>
-      </w:r>
-      <w:r>
-        <w:rPr>
-          <w:lang w:val="fr-FR"/>
-        </w:rPr>
-        <w:t xml:space="preserve"> parfois été difficile de tout concilier</w:t>
-      </w:r>
-      <w:r>
-        <w:rPr>
-          <w:lang w:val="fr-FR"/>
-        </w:rPr>
-        <w:t xml:space="preserve"> (TP noté</w:t>
-      </w:r>
-      <w:r>
-        <w:rPr>
-          <w:lang w:val="fr-FR"/>
-        </w:rPr>
-        <w:t xml:space="preserve"> sur les </w:t>
-      </w:r>
-      <w:proofErr w:type="spellStart"/>
-      <w:r>
-        <w:rPr>
-          <w:lang w:val="fr-FR"/>
-        </w:rPr>
-        <w:t>WildCards</w:t>
-      </w:r>
-      <w:proofErr w:type="spellEnd"/>
-      <w:r>
-        <w:rPr>
-          <w:lang w:val="fr-FR"/>
-        </w:rPr>
-        <w:t xml:space="preserve"> loupés</w:t>
-      </w:r>
-      <w:r>
-        <w:rPr>
-          <w:lang w:val="fr-FR"/>
-        </w:rPr>
-        <w:t xml:space="preserve"> par exemple)</w:t>
-      </w:r>
-    </w:p>
-    <w:p>
-      <w:pPr>
-        <w:rPr>
-          <w:lang w:val="fr-FR"/>
-        </w:rPr>
-      </w:pPr>
-    </w:p>
-    <w:p>
-      <w:pPr>
-        <w:pStyle w:val="Titre3"/>
-      </w:pPr>
-      <w:r>
-        <w:t>V</w:t>
-      </w:r>
-      <w:r>
-        <w:t>I</w:t>
-      </w:r>
-      <w:r>
-        <w:t>°</w:t>
-      </w:r>
-      <w:proofErr w:type="gramStart"/>
-      <w:r>
-        <w:t>)Possibilités</w:t>
-      </w:r>
-      <w:proofErr w:type="gramEnd"/>
-      <w:r>
-        <w:t xml:space="preserve"> d'améliorations</w:t>
-      </w:r>
-    </w:p>
-    <w:p>
-      <w:pPr>
-        <w:rPr>
-          <w:lang w:val="fr-FR"/>
-        </w:rPr>
-      </w:pPr>
-      <w:r>
-        <w:rPr>
-          <w:lang w:val="fr-FR"/>
-        </w:rPr>
-        <w:t xml:space="preserve">Les différentes couches du programme ont été </w:t>
-      </w:r>
-      <w:r>
-        <w:rPr>
-          <w:lang w:val="fr-FR"/>
-        </w:rPr>
-        <w:t>développées</w:t>
-      </w:r>
-      <w:r>
-        <w:rPr>
-          <w:lang w:val="fr-FR"/>
-        </w:rPr>
-        <w:t xml:space="preserve"> dans </w:t>
-      </w:r>
-      <w:r>
-        <w:rPr>
-          <w:lang w:val="fr-FR"/>
-        </w:rPr>
-        <w:t>un souci</w:t>
-      </w:r>
-      <w:r>
-        <w:rPr>
-          <w:lang w:val="fr-FR"/>
-        </w:rPr>
-        <w:t xml:space="preserve"> de maintenabilité, </w:t>
-      </w:r>
-      <w:r>
-        <w:rPr>
-          <w:lang w:val="fr-FR"/>
-        </w:rPr>
-        <w:t xml:space="preserve">il est donc assez facile d’ajouter une fonctionnalité à une couche sans devoir </w:t>
-      </w:r>
-      <w:r>
-        <w:rPr>
-          <w:lang w:val="fr-FR"/>
-        </w:rPr>
-        <w:t>réécrire</w:t>
-      </w:r>
-      <w:r>
-        <w:rPr>
-          <w:lang w:val="fr-FR"/>
-        </w:rPr>
-        <w:t xml:space="preserve"> l’implémentation </w:t>
-      </w:r>
-      <w:r>
-        <w:rPr>
-          <w:lang w:val="fr-FR"/>
-        </w:rPr>
-        <w:t>de couches supérieures</w:t>
-      </w:r>
-      <w:r>
-        <w:rPr>
-          <w:lang w:val="fr-FR"/>
-        </w:rPr>
-        <w:t>.</w:t>
-      </w:r>
     </w:p>
     <w:p>
       <w:pPr>
@@ -6517,8 +6445,8 @@
       </w:pPr>
     </w:p>
     <w:sectPr>
-      <w:headerReference w:type="default" r:id="rId21"/>
-      <w:footerReference w:type="default" r:id="rId22"/>
+      <w:headerReference w:type="default" r:id="rId20"/>
+      <w:footerReference w:type="default" r:id="rId21"/>
       <w:pgSz w:w="11906" w:h="16838"/>
       <w:pgMar w:top="720" w:right="1134" w:bottom="720" w:left="1134" w:header="425" w:footer="79" w:gutter="0"/>
       <w:cols w:space="708"/>
@@ -6529,7 +6457,7 @@
 </file>
 
 <file path=word/endnotes.xml><?xml version="1.0" encoding="utf-8"?>
-<w:endnotes xmlns:wpc="http://schemas.microsoft.com/office/word/2010/wordprocessingCanvas" xmlns:mc="http://schemas.openxmlformats.org/markup-compatibility/2006" xmlns:o="urn:schemas-microsoft-com:office:office" xmlns:r="http://schemas.openxmlformats.org/officeDocument/2006/relationships" xmlns:m="http://schemas.openxmlformats.org/officeDocument/2006/math" xmlns:v="urn:schemas-microsoft-com:vml" xmlns:wp14="http://schemas.microsoft.com/office/word/2010/wordprocessingDrawing" xmlns:wp="http://schemas.openxmlformats.org/drawingml/2006/wordprocessingDrawing" xmlns:w10="urn:schemas-microsoft-com:office:word" xmlns:w="http://schemas.openxmlformats.org/wordprocessingml/2006/main" xmlns:w14="http://schemas.microsoft.com/office/word/2010/wordml" xmlns:wpg="http://schemas.microsoft.com/office/word/2010/wordprocessingGroup" xmlns:wpi="http://schemas.microsoft.com/office/word/2010/wordprocessingInk" xmlns:wne="http://schemas.microsoft.com/office/word/2006/wordml" xmlns:wps="http://schemas.microsoft.com/office/word/2010/wordprocessingShape" mc:Ignorable="w14 wp14">
+<w:endnotes xmlns:ve="http://schemas.openxmlformats.org/markup-compatibility/2006" xmlns:o="urn:schemas-microsoft-com:office:office" xmlns:r="http://schemas.openxmlformats.org/officeDocument/2006/relationships" xmlns:m="http://schemas.openxmlformats.org/officeDocument/2006/math" xmlns:v="urn:schemas-microsoft-com:vml" xmlns:wp="http://schemas.openxmlformats.org/drawingml/2006/wordprocessingDrawing" xmlns:w10="urn:schemas-microsoft-com:office:word" xmlns:w="http://schemas.openxmlformats.org/wordprocessingml/2006/main" xmlns:wne="http://schemas.microsoft.com/office/word/2006/wordml">
   <w:endnote w:type="separator" w:id="-1">
     <w:p>
       <w:pPr>
@@ -6554,7 +6482,7 @@
 </file>
 
 <file path=word/footer1.xml><?xml version="1.0" encoding="utf-8"?>
-<w:ftr xmlns:wpc="http://schemas.microsoft.com/office/word/2010/wordprocessingCanvas" xmlns:mc="http://schemas.openxmlformats.org/markup-compatibility/2006" xmlns:o="urn:schemas-microsoft-com:office:office" xmlns:r="http://schemas.openxmlformats.org/officeDocument/2006/relationships" xmlns:m="http://schemas.openxmlformats.org/officeDocument/2006/math" xmlns:v="urn:schemas-microsoft-com:vml" xmlns:wp14="http://schemas.microsoft.com/office/word/2010/wordprocessingDrawing" xmlns:wp="http://schemas.openxmlformats.org/drawingml/2006/wordprocessingDrawing" xmlns:w10="urn:schemas-microsoft-com:office:word" xmlns:w="http://schemas.openxmlformats.org/wordprocessingml/2006/main" xmlns:w14="http://schemas.microsoft.com/office/word/2010/wordml" xmlns:wpg="http://schemas.microsoft.com/office/word/2010/wordprocessingGroup" xmlns:wpi="http://schemas.microsoft.com/office/word/2010/wordprocessingInk" xmlns:wne="http://schemas.microsoft.com/office/word/2006/wordml" xmlns:wps="http://schemas.microsoft.com/office/word/2010/wordprocessingShape" mc:Ignorable="w14 wp14">
+<w:ftr xmlns:ve="http://schemas.openxmlformats.org/markup-compatibility/2006" xmlns:o="urn:schemas-microsoft-com:office:office" xmlns:r="http://schemas.openxmlformats.org/officeDocument/2006/relationships" xmlns:m="http://schemas.openxmlformats.org/officeDocument/2006/math" xmlns:v="urn:schemas-microsoft-com:vml" xmlns:wp="http://schemas.openxmlformats.org/drawingml/2006/wordprocessingDrawing" xmlns:w10="urn:schemas-microsoft-com:office:word" xmlns:w="http://schemas.openxmlformats.org/wordprocessingml/2006/main" xmlns:wne="http://schemas.microsoft.com/office/word/2006/wordml">
   <w:sdt>
     <w:sdtPr>
       <w:id w:val="6322337"/>
@@ -6591,7 +6519,7 @@
           <w:rPr>
             <w:noProof/>
           </w:rPr>
-          <w:t>2</w:t>
+          <w:t>13</w:t>
         </w:r>
         <w:r>
           <w:rPr>
@@ -6626,7 +6554,7 @@
 </file>
 
 <file path=word/footnotes.xml><?xml version="1.0" encoding="utf-8"?>
-<w:footnotes xmlns:wpc="http://schemas.microsoft.com/office/word/2010/wordprocessingCanvas" xmlns:mc="http://schemas.openxmlformats.org/markup-compatibility/2006" xmlns:o="urn:schemas-microsoft-com:office:office" xmlns:r="http://schemas.openxmlformats.org/officeDocument/2006/relationships" xmlns:m="http://schemas.openxmlformats.org/officeDocument/2006/math" xmlns:v="urn:schemas-microsoft-com:vml" xmlns:wp14="http://schemas.microsoft.com/office/word/2010/wordprocessingDrawing" xmlns:wp="http://schemas.openxmlformats.org/drawingml/2006/wordprocessingDrawing" xmlns:w10="urn:schemas-microsoft-com:office:word" xmlns:w="http://schemas.openxmlformats.org/wordprocessingml/2006/main" xmlns:w14="http://schemas.microsoft.com/office/word/2010/wordml" xmlns:wpg="http://schemas.microsoft.com/office/word/2010/wordprocessingGroup" xmlns:wpi="http://schemas.microsoft.com/office/word/2010/wordprocessingInk" xmlns:wne="http://schemas.microsoft.com/office/word/2006/wordml" xmlns:wps="http://schemas.microsoft.com/office/word/2010/wordprocessingShape" mc:Ignorable="w14 wp14">
+<w:footnotes xmlns:ve="http://schemas.openxmlformats.org/markup-compatibility/2006" xmlns:o="urn:schemas-microsoft-com:office:office" xmlns:r="http://schemas.openxmlformats.org/officeDocument/2006/relationships" xmlns:m="http://schemas.openxmlformats.org/officeDocument/2006/math" xmlns:v="urn:schemas-microsoft-com:vml" xmlns:wp="http://schemas.openxmlformats.org/drawingml/2006/wordprocessingDrawing" xmlns:w10="urn:schemas-microsoft-com:office:word" xmlns:w="http://schemas.openxmlformats.org/wordprocessingml/2006/main" xmlns:wne="http://schemas.microsoft.com/office/word/2006/wordml">
   <w:footnote w:type="separator" w:id="-1">
     <w:p>
       <w:pPr>
@@ -6651,7 +6579,7 @@
 </file>
 
 <file path=word/header1.xml><?xml version="1.0" encoding="utf-8"?>
-<w:hdr xmlns:wpc="http://schemas.microsoft.com/office/word/2010/wordprocessingCanvas" xmlns:mc="http://schemas.openxmlformats.org/markup-compatibility/2006" xmlns:o="urn:schemas-microsoft-com:office:office" xmlns:r="http://schemas.openxmlformats.org/officeDocument/2006/relationships" xmlns:m="http://schemas.openxmlformats.org/officeDocument/2006/math" xmlns:v="urn:schemas-microsoft-com:vml" xmlns:wp14="http://schemas.microsoft.com/office/word/2010/wordprocessingDrawing" xmlns:wp="http://schemas.openxmlformats.org/drawingml/2006/wordprocessingDrawing" xmlns:w10="urn:schemas-microsoft-com:office:word" xmlns:w="http://schemas.openxmlformats.org/wordprocessingml/2006/main" xmlns:w14="http://schemas.microsoft.com/office/word/2010/wordml" xmlns:wpg="http://schemas.microsoft.com/office/word/2010/wordprocessingGroup" xmlns:wpi="http://schemas.microsoft.com/office/word/2010/wordprocessingInk" xmlns:wne="http://schemas.microsoft.com/office/word/2006/wordml" xmlns:wps="http://schemas.microsoft.com/office/word/2010/wordprocessingShape" mc:Ignorable="w14 wp14">
+<w:hdr xmlns:ve="http://schemas.openxmlformats.org/markup-compatibility/2006" xmlns:o="urn:schemas-microsoft-com:office:office" xmlns:r="http://schemas.openxmlformats.org/officeDocument/2006/relationships" xmlns:m="http://schemas.openxmlformats.org/officeDocument/2006/math" xmlns:v="urn:schemas-microsoft-com:vml" xmlns:wp="http://schemas.openxmlformats.org/drawingml/2006/wordprocessingDrawing" xmlns:w10="urn:schemas-microsoft-com:office:word" xmlns:w="http://schemas.openxmlformats.org/wordprocessingml/2006/main" xmlns:wne="http://schemas.microsoft.com/office/word/2006/wordml">
   <w:p>
     <w:pPr>
       <w:pStyle w:val="En-tte"/>
@@ -6669,7 +6597,7 @@
         <w:lang w:val="fr-FR" w:eastAsia="fr-FR" w:bidi="ar-SA"/>
       </w:rPr>
       <w:drawing>
-        <wp:anchor distT="0" distB="0" distL="114300" distR="114300" simplePos="0" relativeHeight="251662336" behindDoc="1" locked="0" layoutInCell="1" allowOverlap="1" wp14:anchorId="0B7A25A5" wp14:editId="6802E60F">
+        <wp:anchor distT="0" distB="0" distL="114300" distR="114300" simplePos="0" relativeHeight="251662336" behindDoc="1" locked="0" layoutInCell="1" allowOverlap="1">
           <wp:simplePos x="0" y="0"/>
           <wp:positionH relativeFrom="column">
             <wp:posOffset>2600325</wp:posOffset>
@@ -6760,7 +6688,7 @@
         <w:lang w:val="fr-FR" w:eastAsia="fr-FR" w:bidi="ar-SA"/>
       </w:rPr>
       <w:drawing>
-        <wp:anchor distT="0" distB="0" distL="114300" distR="114300" simplePos="0" relativeHeight="251659264" behindDoc="1" locked="0" layoutInCell="1" allowOverlap="1" wp14:anchorId="5240B35A" wp14:editId="172D5EBC">
+        <wp:anchor distT="0" distB="0" distL="114300" distR="114300" simplePos="0" relativeHeight="251659264" behindDoc="1" locked="0" layoutInCell="1" allowOverlap="1">
           <wp:simplePos x="0" y="0"/>
           <wp:positionH relativeFrom="column">
             <wp:posOffset>742950</wp:posOffset>
@@ -6843,7 +6771,7 @@
         <w:lang w:val="fr-FR" w:eastAsia="fr-FR" w:bidi="ar-SA"/>
       </w:rPr>
       <w:drawing>
-        <wp:anchor distT="0" distB="0" distL="114300" distR="114300" simplePos="0" relativeHeight="251661312" behindDoc="1" locked="0" layoutInCell="1" allowOverlap="1" wp14:anchorId="4298205F" wp14:editId="611EC0B0">
+        <wp:anchor distT="0" distB="0" distL="114300" distR="114300" simplePos="0" relativeHeight="251661312" behindDoc="1" locked="0" layoutInCell="1" allowOverlap="1">
           <wp:simplePos x="0" y="0"/>
           <wp:positionH relativeFrom="column">
             <wp:posOffset>4819650</wp:posOffset>
@@ -6970,7 +6898,7 @@
 </file>
 
 <file path=word/numbering.xml><?xml version="1.0" encoding="utf-8"?>
-<w:numbering xmlns:wpc="http://schemas.microsoft.com/office/word/2010/wordprocessingCanvas" xmlns:mc="http://schemas.openxmlformats.org/markup-compatibility/2006" xmlns:o="urn:schemas-microsoft-com:office:office" xmlns:r="http://schemas.openxmlformats.org/officeDocument/2006/relationships" xmlns:m="http://schemas.openxmlformats.org/officeDocument/2006/math" xmlns:v="urn:schemas-microsoft-com:vml" xmlns:wp14="http://schemas.microsoft.com/office/word/2010/wordprocessingDrawing" xmlns:wp="http://schemas.openxmlformats.org/drawingml/2006/wordprocessingDrawing" xmlns:w10="urn:schemas-microsoft-com:office:word" xmlns:w="http://schemas.openxmlformats.org/wordprocessingml/2006/main" xmlns:w14="http://schemas.microsoft.com/office/word/2010/wordml" xmlns:wpg="http://schemas.microsoft.com/office/word/2010/wordprocessingGroup" xmlns:wpi="http://schemas.microsoft.com/office/word/2010/wordprocessingInk" xmlns:wne="http://schemas.microsoft.com/office/word/2006/wordml" xmlns:wps="http://schemas.microsoft.com/office/word/2010/wordprocessingShape" mc:Ignorable="w14 wp14">
+<w:numbering xmlns:ve="http://schemas.openxmlformats.org/markup-compatibility/2006" xmlns:o="urn:schemas-microsoft-com:office:office" xmlns:r="http://schemas.openxmlformats.org/officeDocument/2006/relationships" xmlns:m="http://schemas.openxmlformats.org/officeDocument/2006/math" xmlns:v="urn:schemas-microsoft-com:vml" xmlns:wp="http://schemas.openxmlformats.org/drawingml/2006/wordprocessingDrawing" xmlns:w10="urn:schemas-microsoft-com:office:word" xmlns:w="http://schemas.openxmlformats.org/wordprocessingml/2006/main" xmlns:wne="http://schemas.microsoft.com/office/word/2006/wordml">
   <w:abstractNum w:abstractNumId="0">
     <w:nsid w:val="019D0B3F"/>
     <w:multiLevelType w:val="multilevel"/>
@@ -9452,6 +9380,119 @@
         </w:tabs>
         <w:ind w:left="6480" w:hanging="360"/>
       </w:pPr>
+    </w:lvl>
+  </w:abstractNum>
+  <w:abstractNum w:abstractNumId="22">
+    <w:nsid w:val="79C00F74"/>
+    <w:multiLevelType w:val="hybridMultilevel"/>
+    <w:tmpl w:val="27A8DE4A"/>
+    <w:lvl w:ilvl="0" w:tplc="040C0001">
+      <w:start w:val="1"/>
+      <w:numFmt w:val="bullet"/>
+      <w:lvlText w:val=""/>
+      <w:lvlJc w:val="left"/>
+      <w:pPr>
+        <w:ind w:left="720" w:hanging="360"/>
+      </w:pPr>
+      <w:rPr>
+        <w:rFonts w:ascii="Symbol" w:hAnsi="Symbol" w:hint="default"/>
+      </w:rPr>
+    </w:lvl>
+    <w:lvl w:ilvl="1" w:tplc="040C0003" w:tentative="1">
+      <w:start w:val="1"/>
+      <w:numFmt w:val="bullet"/>
+      <w:lvlText w:val="o"/>
+      <w:lvlJc w:val="left"/>
+      <w:pPr>
+        <w:ind w:left="1440" w:hanging="360"/>
+      </w:pPr>
+      <w:rPr>
+        <w:rFonts w:ascii="Courier New" w:hAnsi="Courier New" w:cs="Courier New" w:hint="default"/>
+      </w:rPr>
+    </w:lvl>
+    <w:lvl w:ilvl="2" w:tplc="040C0005" w:tentative="1">
+      <w:start w:val="1"/>
+      <w:numFmt w:val="bullet"/>
+      <w:lvlText w:val=""/>
+      <w:lvlJc w:val="left"/>
+      <w:pPr>
+        <w:ind w:left="2160" w:hanging="360"/>
+      </w:pPr>
+      <w:rPr>
+        <w:rFonts w:ascii="Wingdings" w:hAnsi="Wingdings" w:hint="default"/>
+      </w:rPr>
+    </w:lvl>
+    <w:lvl w:ilvl="3" w:tplc="040C0001" w:tentative="1">
+      <w:start w:val="1"/>
+      <w:numFmt w:val="bullet"/>
+      <w:lvlText w:val=""/>
+      <w:lvlJc w:val="left"/>
+      <w:pPr>
+        <w:ind w:left="2880" w:hanging="360"/>
+      </w:pPr>
+      <w:rPr>
+        <w:rFonts w:ascii="Symbol" w:hAnsi="Symbol" w:hint="default"/>
+      </w:rPr>
+    </w:lvl>
+    <w:lvl w:ilvl="4" w:tplc="040C0003" w:tentative="1">
+      <w:start w:val="1"/>
+      <w:numFmt w:val="bullet"/>
+      <w:lvlText w:val="o"/>
+      <w:lvlJc w:val="left"/>
+      <w:pPr>
+        <w:ind w:left="3600" w:hanging="360"/>
+      </w:pPr>
+      <w:rPr>
+        <w:rFonts w:ascii="Courier New" w:hAnsi="Courier New" w:cs="Courier New" w:hint="default"/>
+      </w:rPr>
+    </w:lvl>
+    <w:lvl w:ilvl="5" w:tplc="040C0005" w:tentative="1">
+      <w:start w:val="1"/>
+      <w:numFmt w:val="bullet"/>
+      <w:lvlText w:val=""/>
+      <w:lvlJc w:val="left"/>
+      <w:pPr>
+        <w:ind w:left="4320" w:hanging="360"/>
+      </w:pPr>
+      <w:rPr>
+        <w:rFonts w:ascii="Wingdings" w:hAnsi="Wingdings" w:hint="default"/>
+      </w:rPr>
+    </w:lvl>
+    <w:lvl w:ilvl="6" w:tplc="040C0001" w:tentative="1">
+      <w:start w:val="1"/>
+      <w:numFmt w:val="bullet"/>
+      <w:lvlText w:val=""/>
+      <w:lvlJc w:val="left"/>
+      <w:pPr>
+        <w:ind w:left="5040" w:hanging="360"/>
+      </w:pPr>
+      <w:rPr>
+        <w:rFonts w:ascii="Symbol" w:hAnsi="Symbol" w:hint="default"/>
+      </w:rPr>
+    </w:lvl>
+    <w:lvl w:ilvl="7" w:tplc="040C0003" w:tentative="1">
+      <w:start w:val="1"/>
+      <w:numFmt w:val="bullet"/>
+      <w:lvlText w:val="o"/>
+      <w:lvlJc w:val="left"/>
+      <w:pPr>
+        <w:ind w:left="5760" w:hanging="360"/>
+      </w:pPr>
+      <w:rPr>
+        <w:rFonts w:ascii="Courier New" w:hAnsi="Courier New" w:cs="Courier New" w:hint="default"/>
+      </w:rPr>
+    </w:lvl>
+    <w:lvl w:ilvl="8" w:tplc="040C0005" w:tentative="1">
+      <w:start w:val="1"/>
+      <w:numFmt w:val="bullet"/>
+      <w:lvlText w:val=""/>
+      <w:lvlJc w:val="left"/>
+      <w:pPr>
+        <w:ind w:left="6480" w:hanging="360"/>
+      </w:pPr>
+      <w:rPr>
+        <w:rFonts w:ascii="Wingdings" w:hAnsi="Wingdings" w:hint="default"/>
+      </w:rPr>
     </w:lvl>
   </w:abstractNum>
   <w:num w:numId="1">
@@ -9610,12 +9651,15 @@
   <w:num w:numId="37">
     <w:abstractNumId w:val="11"/>
   </w:num>
+  <w:num w:numId="38">
+    <w:abstractNumId w:val="22"/>
+  </w:num>
   <w:numIdMacAtCleanup w:val="4"/>
 </w:numbering>
 </file>
 
 <file path=word/styles.xml><?xml version="1.0" encoding="utf-8"?>
-<w:styles xmlns:mc="http://schemas.openxmlformats.org/markup-compatibility/2006" xmlns:r="http://schemas.openxmlformats.org/officeDocument/2006/relationships" xmlns:w="http://schemas.openxmlformats.org/wordprocessingml/2006/main" xmlns:w14="http://schemas.microsoft.com/office/word/2010/wordml" mc:Ignorable="w14">
+<w:styles xmlns:r="http://schemas.openxmlformats.org/officeDocument/2006/relationships" xmlns:w="http://schemas.openxmlformats.org/wordprocessingml/2006/main">
   <w:docDefaults>
     <w:rPrDefault>
       <w:rPr>
@@ -10014,6 +10058,7 @@
   <w:style w:type="character" w:default="1" w:styleId="Policepardfaut">
     <w:name w:val="Default Paragraph Font"/>
     <w:uiPriority w:val="1"/>
+    <w:semiHidden/>
     <w:unhideWhenUsed/>
   </w:style>
   <w:style w:type="table" w:default="1" w:styleId="TableauNormal">
@@ -10021,6 +10066,7 @@
     <w:uiPriority w:val="99"/>
     <w:semiHidden/>
     <w:unhideWhenUsed/>
+    <w:qFormat/>
     <w:tblPr>
       <w:tblInd w:w="0" w:type="dxa"/>
       <w:tblCellMar>
@@ -13470,7 +13516,7 @@
 </file>
 
 <file path=customXml/itemProps1.xml><?xml version="1.0" encoding="utf-8"?>
-<ds:datastoreItem xmlns:ds="http://schemas.openxmlformats.org/officeDocument/2006/customXml" ds:itemID="{FB932D3F-DDD5-44A6-B58E-23D4F7E0F703}">
+<ds:datastoreItem xmlns:ds="http://schemas.openxmlformats.org/officeDocument/2006/customXml" ds:itemID="{77D2B163-6AE8-4401-9EC7-DC222BCB5FDD}">
   <ds:schemaRefs>
     <ds:schemaRef ds:uri="http://schemas.openxmlformats.org/officeDocument/2006/bibliography"/>
   </ds:schemaRefs>

</xml_diff>